<commit_message>
Improve TOC in documentation.
Corrected numbering error in table of contents in documentation.
</commit_message>
<xml_diff>
--- a/Documentation - Face Recognition & Identification Low Res.docx
+++ b/Documentation - Face Recognition & Identification Low Res.docx
@@ -1,9 +1,16 @@
 
 <file path=word/document.xml><?xml version="1.0" encoding="utf-8"?>
-<w:document xmlns:wpc="http://schemas.microsoft.com/office/word/2010/wordprocessingCanvas" xmlns:cx="http://schemas.microsoft.com/office/drawing/2014/chartex" xmlns:cx1="http://schemas.microsoft.com/office/drawing/2015/9/8/chartex" xmlns:cx2="http://schemas.microsoft.com/office/drawing/2015/10/21/chartex" xmlns:cx3="http://schemas.microsoft.com/office/drawing/2016/5/9/chartex" xmlns:cx4="http://schemas.microsoft.com/office/drawing/2016/5/10/chartex" xmlns:cx5="http://schemas.microsoft.com/office/drawing/2016/5/11/chartex" xmlns:cx6="http://schemas.microsoft.com/office/drawing/2016/5/12/chartex" xmlns:cx7="http://schemas.microsoft.com/office/drawing/2016/5/13/chartex" xmlns:cx8="http://schemas.microsoft.com/office/drawing/2016/5/14/chartex" xmlns:mc="http://schemas.openxmlformats.org/markup-compatibility/2006" xmlns:aink="http://schemas.microsoft.com/office/drawing/2016/ink" xmlns:am3d="http://schemas.microsoft.com/office/drawing/2017/model3d" xmlns:o="urn:schemas-microsoft-com:office:office" xmlns:r="http://schemas.openxmlformats.org/officeDocument/2006/relationships" xmlns:m="http://schemas.openxmlformats.org/officeDocument/2006/math" xmlns:v="urn:schemas-microsoft-com:vml" xmlns:wp14="http://schemas.microsoft.com/office/word/2010/wordprocessingDrawing" xmlns:wp="http://schemas.openxmlformats.org/drawingml/2006/wordprocessingDrawing" xmlns:w10="urn:schemas-microsoft-com:office:word" xmlns:w="http://schemas.openxmlformats.org/wordprocessingml/2006/main" xmlns:w14="http://schemas.microsoft.com/office/word/2010/wordml" xmlns:w15="http://schemas.microsoft.com/office/word/2012/wordml" xmlns:w16cex="http://schemas.microsoft.com/office/word/2018/wordml/cex" xmlns:w16cid="http://schemas.microsoft.com/office/word/2016/wordml/cid" xmlns:w16="http://schemas.microsoft.com/office/word/2018/wordml" xmlns:w16se="http://schemas.microsoft.com/office/word/2015/wordml/symex" xmlns:wpg="http://schemas.microsoft.com/office/word/2010/wordprocessingGroup" xmlns:wpi="http://schemas.microsoft.com/office/word/2010/wordprocessingInk" xmlns:wne="http://schemas.microsoft.com/office/word/2006/wordml" xmlns:wps="http://schemas.microsoft.com/office/word/2010/wordprocessingShape" mc:Ignorable="w14 w15 w16se w16cid w16 w16cex wp14">
+<w:document xmlns:wpc="http://schemas.microsoft.com/office/word/2010/wordprocessingCanvas" xmlns:cx="http://schemas.microsoft.com/office/drawing/2014/chartex" xmlns:cx1="http://schemas.microsoft.com/office/drawing/2015/9/8/chartex" xmlns:cx2="http://schemas.microsoft.com/office/drawing/2015/10/21/chartex" xmlns:cx3="http://schemas.microsoft.com/office/drawing/2016/5/9/chartex" xmlns:cx4="http://schemas.microsoft.com/office/drawing/2016/5/10/chartex" xmlns:cx5="http://schemas.microsoft.com/office/drawing/2016/5/11/chartex" xmlns:cx6="http://schemas.microsoft.com/office/drawing/2016/5/12/chartex" xmlns:cx7="http://schemas.microsoft.com/office/drawing/2016/5/13/chartex" xmlns:cx8="http://schemas.microsoft.com/office/drawing/2016/5/14/chartex" xmlns:mc="http://schemas.openxmlformats.org/markup-compatibility/2006" xmlns:aink="http://schemas.microsoft.com/office/drawing/2016/ink" xmlns:am3d="http://schemas.microsoft.com/office/drawing/2017/model3d" xmlns:o="urn:schemas-microsoft-com:office:office" xmlns:oel="http://schemas.microsoft.com/office/2019/extlst" xmlns:r="http://schemas.openxmlformats.org/officeDocument/2006/relationships" xmlns:m="http://schemas.openxmlformats.org/officeDocument/2006/math" xmlns:v="urn:schemas-microsoft-com:vml" xmlns:wp14="http://schemas.microsoft.com/office/word/2010/wordprocessingDrawing" xmlns:wp="http://schemas.openxmlformats.org/drawingml/2006/wordprocessingDrawing" xmlns:w10="urn:schemas-microsoft-com:office:word" xmlns:w="http://schemas.openxmlformats.org/wordprocessingml/2006/main" xmlns:w14="http://schemas.microsoft.com/office/word/2010/wordml" xmlns:w15="http://schemas.microsoft.com/office/word/2012/wordml" xmlns:w16cex="http://schemas.microsoft.com/office/word/2018/wordml/cex" xmlns:w16cid="http://schemas.microsoft.com/office/word/2016/wordml/cid" xmlns:w16="http://schemas.microsoft.com/office/word/2018/wordml" xmlns:w16du="http://schemas.microsoft.com/office/word/2023/wordml/word16du" xmlns:w16sdtdh="http://schemas.microsoft.com/office/word/2020/wordml/sdtdatahash" xmlns:w16sdtfl="http://schemas.microsoft.com/office/word/2024/wordml/sdtformatlock" xmlns:w16se="http://schemas.microsoft.com/office/word/2015/wordml/symex" xmlns:wpg="http://schemas.microsoft.com/office/word/2010/wordprocessingGroup" xmlns:wpi="http://schemas.microsoft.com/office/word/2010/wordprocessingInk" xmlns:wne="http://schemas.microsoft.com/office/word/2006/wordml" xmlns:wps="http://schemas.microsoft.com/office/word/2010/wordprocessingShape" mc:Ignorable="w14 w15 w16se w16cid w16 w16cex w16sdtdh w16sdtfl w16du wp14">
   <w:body>
     <w:sdt>
       <w:sdtPr>
+        <w:rPr>
+          <w:rFonts w:ascii="Arial" w:eastAsia="Arial" w:hAnsi="Arial" w:cs="Arial"/>
+          <w:color w:val="auto"/>
+          <w:sz w:val="22"/>
+          <w:szCs w:val="22"/>
+          <w:lang w:val="en" w:eastAsia="zh-CN"/>
+        </w:rPr>
         <w:id w:val="-506822646"/>
         <w:docPartObj>
           <w:docPartGallery w:val="Table of Contents"/>
@@ -12,14 +19,9 @@
       </w:sdtPr>
       <w:sdtEndPr>
         <w:rPr>
-          <w:rFonts w:ascii="Arial" w:eastAsia="Arial" w:hAnsi="Arial" w:cs="Arial"/>
           <w:b/>
           <w:bCs/>
           <w:noProof/>
-          <w:color w:val="auto"/>
-          <w:sz w:val="22"/>
-          <w:szCs w:val="22"/>
-          <w:lang w:val="en" w:eastAsia="zh-CN"/>
         </w:rPr>
       </w:sdtEndPr>
       <w:sdtContent>
@@ -2110,47 +2112,6 @@
           <w:hyperlink w:anchor="_Toc77108147" w:history="1">
             <w:r>
               <w:rPr>
-                <w:rStyle w:val="Hyperlink"/>
-                <w:noProof/>
-              </w:rPr>
-              <w:drawing>
-                <wp:inline distT="114300" distB="114300" distL="114300" distR="114300" wp14:anchorId="2B6C50AE" wp14:editId="755FECA3">
-                  <wp:extent cx="4032052" cy="7633197"/>
-                  <wp:effectExtent l="0" t="0" r="0" b="0"/>
-                  <wp:docPr id="39" name="image34.png"/>
-                  <wp:cNvGraphicFramePr/>
-                  <a:graphic xmlns:a="http://schemas.openxmlformats.org/drawingml/2006/main">
-                    <a:graphicData uri="http://schemas.openxmlformats.org/drawingml/2006/picture">
-                      <pic:pic xmlns:pic="http://schemas.openxmlformats.org/drawingml/2006/picture">
-                        <pic:nvPicPr>
-                          <pic:cNvPr id="0" name="image34.png"/>
-                          <pic:cNvPicPr preferRelativeResize="0"/>
-                        </pic:nvPicPr>
-                        <pic:blipFill>
-                          <a:blip r:embed="rId7"/>
-                          <a:srcRect/>
-                          <a:stretch>
-                            <a:fillRect/>
-                          </a:stretch>
-                        </pic:blipFill>
-                        <pic:spPr>
-                          <a:xfrm>
-                            <a:off x="0" y="0"/>
-                            <a:ext cx="4032052" cy="7633197"/>
-                          </a:xfrm>
-                          <a:prstGeom prst="rect">
-                            <a:avLst/>
-                          </a:prstGeom>
-                          <a:ln/>
-                        </pic:spPr>
-                      </pic:pic>
-                    </a:graphicData>
-                  </a:graphic>
-                </wp:inline>
-              </w:drawing>
-            </w:r>
-            <w:r>
-              <w:rPr>
                 <w:noProof/>
                 <w:webHidden/>
               </w:rPr>
@@ -3801,16 +3762,7 @@
         </w:pBdr>
       </w:pPr>
       <w:r>
-        <w:t>In recent years, Malaysia has become increasingly dangerous with crimes happening all around the year. Crimes such as snatch thief, hit-and-run, as well as robbery are unfortunately quite common in Malaysia. In 2020, The U.S. Department of State has assess</w:t>
-      </w:r>
-      <w:r>
-        <w:t>ed Kuala Lumpur as being a HIGH-threat location for crime directed at or affecting official U.S. government interests. This includes around-the-clock street crime that occurs primarily in densely populated urban centers and affects locals and foreigners al</w:t>
-      </w:r>
-      <w:r>
-        <w:t>ike. The most common crimes include petty theft (particularly purse snatching and pickpocketing), smash-and-grab thefts from vehicles, and residential burglaries. Violent and more serious crimes are considerably less common. Other types of common non-viole</w:t>
-      </w:r>
-      <w:r>
-        <w:t>nt criminal activity include credit card fraud, ATM-skimming, and cybercrime (OSAC 2020).</w:t>
+        <w:t>In recent years, Malaysia has become increasingly dangerous with crimes happening all around the year. Crimes such as snatch thief, hit-and-run, as well as robbery are unfortunately quite common in Malaysia. In 2020, The U.S. Department of State has assessed Kuala Lumpur as being a HIGH-threat location for crime directed at or affecting official U.S. government interests. This includes around-the-clock street crime that occurs primarily in densely populated urban centers and affects locals and foreigners alike. The most common crimes include petty theft (particularly purse snatching and pickpocketing), smash-and-grab thefts from vehicles, and residential burglaries. Violent and more serious crimes are considerably less common. Other types of common non-violent criminal activity include credit card fraud, ATM-skimming, and cybercrime (OSAC 2020).</w:t>
       </w:r>
     </w:p>
     <w:p>
@@ -3835,16 +3787,7 @@
         </w:pBdr>
       </w:pPr>
       <w:r>
-        <w:t>As of today, traditional face recognition has received worldwide attention and achieved very high accuracy. In particular, face recognition models have scored extrem</w:t>
-      </w:r>
-      <w:r>
-        <w:t>ely well, reaching 99.63% accuracy on the LFW benchmark images under constrained conditions with good quality (Zhiyi Cheng, Xiatian Zhu &amp; Shaogang Gong 2018). However, despite the high performance, it is commonly noted as well that this is under “perfect c</w:t>
-      </w:r>
-      <w:r>
-        <w:t>onditions”. Any deviations in terms of image quality will deteriorate the detection significantly. This can be seen when the images are acquired by surveillance cameras, and subjected to pose, resolution, brightness, and other variations (Zhiyi Cheng, Xiat</w:t>
-      </w:r>
-      <w:r>
-        <w:t>ian Zhu &amp; Shaogang Gong 2018).</w:t>
+        <w:t>As of today, traditional face recognition has received worldwide attention and achieved very high accuracy. In particular, face recognition models have scored extremely well, reaching 99.63% accuracy on the LFW benchmark images under constrained conditions with good quality (Zhiyi Cheng, Xiatian Zhu &amp; Shaogang Gong 2018). However, despite the high performance, it is commonly noted as well that this is under “perfect conditions”. Any deviations in terms of image quality will deteriorate the detection significantly. This can be seen when the images are acquired by surveillance cameras, and subjected to pose, resolution, brightness, and other variations (Zhiyi Cheng, Xiatian Zhu &amp; Shaogang Gong 2018).</w:t>
       </w:r>
     </w:p>
     <w:p>
@@ -3869,19 +3812,7 @@
         </w:pBdr>
       </w:pPr>
       <w:r>
-        <w:t>Omid had done research on low resolution face identification as well, and although achieved satisfactory results, by cropping and resizing to 224 × 224 or 112 × 112 pixel resolutions depending on the input size of the deep l</w:t>
-      </w:r>
-      <w:r>
-        <w:t>earning models (Omid Abdollahi Aghdam et al. 2019). However, there is a lack of code samples available. Another research done by Pei Li and researchers indicated that Although there is no broadly accepted single criterion for labeling a face in an image as</w:t>
-      </w:r>
-      <w:r>
-        <w:t xml:space="preserve"> low resolution, but many works have recognized that face images with a tight bounding box smaller than 32 × 32 pixels begin to present significant accuracy challenges to face recognition systems in both human and computer vision (Li et al. 2018). Finally,</w:t>
-      </w:r>
-      <w:r>
-        <w:t xml:space="preserve"> HenningsYeomans and researchers suggested using super-resolution algorithms to enhance the image, but as resolution decreases, super-resolution becomes more vulnerable to environmental variations, and it introduces distortions that affect recognition (Hen</w:t>
-      </w:r>
-      <w:r>
-        <w:t>ningsYeomans et al. 2008).</w:t>
+        <w:t>Omid had done research on low resolution face identification as well, and although achieved satisfactory results, by cropping and resizing to 224 × 224 or 112 × 112 pixel resolutions depending on the input size of the deep learning models (Omid Abdollahi Aghdam et al. 2019). However, there is a lack of code samples available. Another research done by Pei Li and researchers indicated that Although there is no broadly accepted single criterion for labeling a face in an image as low resolution, but many works have recognized that face images with a tight bounding box smaller than 32 × 32 pixels begin to present significant accuracy challenges to face recognition systems in both human and computer vision (Li et al. 2018). Finally, HenningsYeomans and researchers suggested using super-resolution algorithms to enhance the image, but as resolution decreases, super-resolution becomes more vulnerable to environmental variations, and it introduces distortions that affect recognition (HenningsYeomans et al. 2008).</w:t>
       </w:r>
     </w:p>
     <w:p>
@@ -3897,13 +3828,7 @@
     </w:p>
     <w:p>
       <w:r>
-        <w:t>Some research has already been done to improve face recognition &amp; detection in low resolution environments, however, there is a lack of research in augmenting existing face recognition &amp; identification systems with image optimiz</w:t>
-      </w:r>
-      <w:r>
-        <w:t>ations, to evaluate the performance of low-resolution face detection. This is especially important because most of the time, we will only have a high-resolution version of a person’s picture. However, we are then forced to use the high-resolution version t</w:t>
-      </w:r>
-      <w:r>
-        <w:t>o try and recognize people in low-resolution environments.</w:t>
+        <w:t>Some research has already been done to improve face recognition &amp; detection in low resolution environments, however, there is a lack of research in augmenting existing face recognition &amp; identification systems with image optimizations, to evaluate the performance of low-resolution face detection. This is especially important because most of the time, we will only have a high-resolution version of a person’s picture. However, we are then forced to use the high-resolution version to try and recognize people in low-resolution environments.</w:t>
       </w:r>
     </w:p>
     <w:p>
@@ -3966,10 +3891,7 @@
         </w:pBdr>
       </w:pPr>
       <w:r>
-        <w:t>T</w:t>
-      </w:r>
-      <w:r>
-        <w:t>he main objective that we wish to achieve are the following:</w:t>
+        <w:t>The main objective that we wish to achieve are the following:</w:t>
       </w:r>
     </w:p>
     <w:p>
@@ -4016,13 +3938,7 @@
         </w:pBdr>
       </w:pPr>
       <w:r>
-        <w:t>To achieve at leas</w:t>
-      </w:r>
-      <w:r>
-        <w:t>t 60% accuracy at 30x30 pixels. The system must at least be able to recognize faces correctly the majority of the time, even in low resolution. Due to time constraints, further enhancements can be done in the future. However, the system must be at least us</w:t>
-      </w:r>
-      <w:r>
-        <w:t>able and can be trusted by others.</w:t>
+        <w:t>To achieve at least 60% accuracy at 30x30 pixels. The system must at least be able to recognize faces correctly the majority of the time, even in low resolution. Due to time constraints, further enhancements can be done in the future. However, the system must be at least usable and can be trusted by others.</w:t>
       </w:r>
     </w:p>
     <w:p>
@@ -4033,10 +3949,7 @@
         </w:numPr>
       </w:pPr>
       <w:r>
-        <w:t>To have high performance, and able to recognize a person’s face in a short time. Usually, low resolution cameras are also paired with weak computers. Therefore, it is necessary to build the system with performance in mind</w:t>
-      </w:r>
-      <w:r>
-        <w:t>.</w:t>
+        <w:t>To have high performance, and able to recognize a person’s face in a short time. Usually, low resolution cameras are also paired with weak computers. Therefore, it is necessary to build the system with performance in mind.</w:t>
       </w:r>
     </w:p>
     <w:p>
@@ -4105,10 +4018,7 @@
         </w:pBdr>
       </w:pPr>
       <w:r>
-        <w:t>By being able to resolve people’s faces in low resolution, in small environments, it is possible to deploy cheaper hardware, and still be able to detect people’s faces efficiently. This helps to reduce costs, especially in large buildings with multiple sma</w:t>
-      </w:r>
-      <w:r>
-        <w:t xml:space="preserve">ll rooms, where hundreds or thousands of cameras can be deployed across multiple angles to ensure no detection slips through. </w:t>
+        <w:t xml:space="preserve">By being able to resolve people’s faces in low resolution, in small environments, it is possible to deploy cheaper hardware, and still be able to detect people’s faces efficiently. This helps to reduce costs, especially in large buildings with multiple small rooms, where hundreds or thousands of cameras can be deployed across multiple angles to ensure no detection slips through. </w:t>
       </w:r>
     </w:p>
     <w:p>
@@ -4157,10 +4067,7 @@
         </w:pBdr>
       </w:pPr>
       <w:r>
-        <w:t xml:space="preserve">Public security can be improved as people can be matched even when located further away from the camera, </w:t>
-      </w:r>
-      <w:r>
-        <w:t>and thus might not be in good resolution. This helps to reduce the amount of crime events as more robbers will be disincentivized from robbing due to the increasing risk of getting caught.</w:t>
+        <w:t>Public security can be improved as people can be matched even when located further away from the camera, and thus might not be in good resolution. This helps to reduce the amount of crime events as more robbers will be disincentivized from robbing due to the increasing risk of getting caught.</w:t>
       </w:r>
     </w:p>
     <w:p>
@@ -4209,10 +4116,7 @@
         </w:pBdr>
       </w:pPr>
       <w:r>
-        <w:t>Sometimes, disaster rescue events</w:t>
-      </w:r>
-      <w:r>
-        <w:t xml:space="preserve"> rely on artificial intelligence to help identify people trapped in buildings or debris. By being able to recognize people’s faces among dust and debris, more people can be identified quicker. This results in decreased fatalities during disasters.</w:t>
+        <w:t>Sometimes, disaster rescue events rely on artificial intelligence to help identify people trapped in buildings or debris. By being able to recognize people’s faces among dust and debris, more people can be identified quicker. This results in decreased fatalities during disasters.</w:t>
       </w:r>
     </w:p>
     <w:p>
@@ -4823,19 +4727,7 @@
         </w:pBdr>
       </w:pPr>
       <w:r>
-        <w:t>Woody Bledsoe, Helen Chan Wolf and Charles Bisson were known as the ear</w:t>
-      </w:r>
-      <w:r>
-        <w:t>liest inventors of face recognition. In 1964 and 1965, Bledsoe, along with Wolf and Bisson began work using computers to recognise the human face (NEC 2020). Due to the funding of the project originating from an unnamed intelligence agency, much of their w</w:t>
-      </w:r>
-      <w:r>
-        <w:t>ork was never published (NEC 2020). However it was later revealed that their initial work involved the manual marking of various “landmarks'' on the face such as eye centres, mouth etc (NEC 2020). These were then mathematically rotated by a computer to com</w:t>
-      </w:r>
-      <w:r>
-        <w:t>pensate for pose variation. The distances between landmarks were also automatically computed and compared between images to determine identity (NEC 2020). These earliest steps into Facial Recognition were unfortunately limited by the technology of their er</w:t>
-      </w:r>
-      <w:r>
-        <w:t>a, but it does pave a way in proving that Facial Recognition was a viable biometric (NEC 2020).</w:t>
+        <w:t>Woody Bledsoe, Helen Chan Wolf and Charles Bisson were known as the earliest inventors of face recognition. In 1964 and 1965, Bledsoe, along with Wolf and Bisson began work using computers to recognise the human face (NEC 2020). Due to the funding of the project originating from an unnamed intelligence agency, much of their work was never published (NEC 2020). However it was later revealed that their initial work involved the manual marking of various “landmarks'' on the face such as eye centres, mouth etc (NEC 2020). These were then mathematically rotated by a computer to compensate for pose variation. The distances between landmarks were also automatically computed and compared between images to determine identity (NEC 2020). These earliest steps into Facial Recognition were unfortunately limited by the technology of their era, but it does pave a way in proving that Facial Recognition was a viable biometric (NEC 2020).</w:t>
       </w:r>
     </w:p>
     <w:p>
@@ -4871,13 +4763,7 @@
         <w:t>Holistic Matching Methods</w:t>
       </w:r>
       <w:r>
-        <w:t>: In a holistic approach, we take the entire face as input data (Parmar &amp; Mehta 2013). Popular examples of holistic methods</w:t>
-      </w:r>
-      <w:r>
-        <w:t xml:space="preserve"> are Eigenfaces, Principal Component Analysis, Linear Discriminant Analysis, and Independent component analysis etc (Parmar &amp; Mehta 2013). However, due to the possibility of variations in terms of illumination, expressions and other factors, Wójcik has not</w:t>
-      </w:r>
-      <w:r>
-        <w:t>ed that these methods may be unreliable and fail to represent faces well. They also cited that the main reason is due to face patterns lying on a complex nonlinear and non‐convex manifold in the high‐dimensional space (Wójcik, Gromaszek &amp; Junisbekov 2016).</w:t>
+        <w:t>: In a holistic approach, we take the entire face as input data (Parmar &amp; Mehta 2013). Popular examples of holistic methods are Eigenfaces, Principal Component Analysis, Linear Discriminant Analysis, and Independent component analysis etc (Parmar &amp; Mehta 2013). However, due to the possibility of variations in terms of illumination, expressions and other factors, Wójcik has noted that these methods may be unreliable and fail to represent faces well. They also cited that the main reason is due to face patterns lying on a complex nonlinear and non‐convex manifold in the high‐dimensional space (Wójcik, Gromaszek &amp; Junisbekov 2016).</w:t>
       </w:r>
     </w:p>
     <w:p/>
@@ -4892,16 +4778,7 @@
         <w:t>Feature-based (structural) Methods</w:t>
       </w:r>
       <w:r>
-        <w:t>: In these methods local features such as eyes, nose and mouth are first of all extracted and their locations and local statistics are fed into a structural classifier (Parmar &amp; Mehta 2013). There are 3 main extraction methods, which are generic methods ba</w:t>
-      </w:r>
-      <w:r>
-        <w:t>sed on edges, lines, and curves; Feature-template-based methods; Structural matching methods that take into consideration geometrical constraints on the features (Parmar &amp; Mehta 2013). Feature-based methods have some advantages over holistic matching metho</w:t>
-      </w:r>
-      <w:r>
-        <w:t>ds (Wójcik, Gromaszek &amp; Junisbekov 2016). Feature-based methods are more stable to local changes such as expression, occlusion, pose variations, and misalignments, compared to holistic matching methods (Wójcik, Gromaszek &amp; Junisbekov 2016). Therefore, this</w:t>
-      </w:r>
-      <w:r>
-        <w:t xml:space="preserve"> method is more suitable for face resolution where the conditions are not ideal.</w:t>
+        <w:t>: In these methods local features such as eyes, nose and mouth are first of all extracted and their locations and local statistics are fed into a structural classifier (Parmar &amp; Mehta 2013). There are 3 main extraction methods, which are generic methods based on edges, lines, and curves; Feature-template-based methods; Structural matching methods that take into consideration geometrical constraints on the features (Parmar &amp; Mehta 2013). Feature-based methods have some advantages over holistic matching methods (Wójcik, Gromaszek &amp; Junisbekov 2016). Feature-based methods are more stable to local changes such as expression, occlusion, pose variations, and misalignments, compared to holistic matching methods (Wójcik, Gromaszek &amp; Junisbekov 2016). Therefore, this method is more suitable for face resolution where the conditions are not ideal.</w:t>
       </w:r>
     </w:p>
     <w:p/>
@@ -4916,13 +4793,7 @@
         <w:t>Hybrid Methods</w:t>
       </w:r>
       <w:r>
-        <w:t>: Hybrid methods mix holistic &amp; feature-based methods for detection. Generally 3D Images are used in hybrid methods, and thus, it is not very suitable for 2D</w:t>
-      </w:r>
-      <w:r>
-        <w:t xml:space="preserve"> images. The image of a person's face is captured in 3D, allowing the system to note the curves of the eye sockets, and other contours of the face (Parmar &amp; Mehta 2013) . Even a face in profile would serve because the system uses depth, and an axis of meas</w:t>
-      </w:r>
-      <w:r>
-        <w:t>urement, which gives it enough information to construct a full face (Parmar &amp; Mehta 2013).</w:t>
+        <w:t>: Hybrid methods mix holistic &amp; feature-based methods for detection. Generally 3D Images are used in hybrid methods, and thus, it is not very suitable for 2D images. The image of a person's face is captured in 3D, allowing the system to note the curves of the eye sockets, and other contours of the face (Parmar &amp; Mehta 2013) . Even a face in profile would serve because the system uses depth, and an axis of measurement, which gives it enough information to construct a full face (Parmar &amp; Mehta 2013).</w:t>
       </w:r>
     </w:p>
     <w:p/>
@@ -4950,10 +4821,7 @@
         </w:numPr>
       </w:pPr>
       <w:r>
-        <w:t xml:space="preserve">Position - Determining the angle, size, and the location of the head. </w:t>
-      </w:r>
-      <w:r>
-        <w:t>This step is unique to 3D systems.</w:t>
+        <w:t>Position - Determining the angle, size, and the location of the head. This step is unique to 3D systems.</w:t>
       </w:r>
     </w:p>
     <w:p>
@@ -4975,10 +4843,7 @@
         </w:numPr>
       </w:pPr>
       <w:r>
-        <w:t>Representation - Converting t</w:t>
-      </w:r>
-      <w:r>
-        <w:t>he template into a numerical representation of the face</w:t>
+        <w:t>Representation - Converting the template into a numerical representation of the face</w:t>
       </w:r>
     </w:p>
     <w:p>
@@ -5011,10 +4876,7 @@
       <w:bookmarkEnd w:id="18"/>
       <w:r>
         <w:lastRenderedPageBreak/>
-        <w:t>Current applicat</w:t>
-      </w:r>
-      <w:r>
-        <w:t>ions</w:t>
+        <w:t>Current applications</w:t>
       </w:r>
     </w:p>
     <w:p>
@@ -5025,10 +4887,7 @@
         <w:t>Face Identification</w:t>
       </w:r>
       <w:r>
-        <w:t>: Face recognition systems identify people by their face images. Face recognition systems establish the presence of an authorized person rather than just checking whether a valid identification (ID) or key is being used or whether t</w:t>
-      </w:r>
-      <w:r>
-        <w:t>he user knows the secret personal identification numbers (Pins) or passwords.  (Parmar &amp; Mehta 2013)</w:t>
+        <w:t>: Face recognition systems identify people by their face images. Face recognition systems establish the presence of an authorized person rather than just checking whether a valid identification (ID) or key is being used or whether the user knows the secret personal identification numbers (Pins) or passwords.  (Parmar &amp; Mehta 2013)</w:t>
       </w:r>
     </w:p>
     <w:p/>
@@ -5040,13 +4899,7 @@
         <w:t>Access Control</w:t>
       </w:r>
       <w:r>
-        <w:t>: In many of the access control applications, such as office access or computer logon, the size of the group of people that need to be recog</w:t>
-      </w:r>
-      <w:r>
-        <w:t>nized is relatively small. The face pictures are also caught under natural conditions, such as frontal faces and indoor illumination. The face recognition system of this application can achieve high accuracy without much cooperation from the user.  (Parmar</w:t>
-      </w:r>
-      <w:r>
-        <w:t xml:space="preserve"> &amp; Mehta 2013)</w:t>
+        <w:t>: In many of the access control applications, such as office access or computer logon, the size of the group of people that need to be recognized is relatively small. The face pictures are also caught under natural conditions, such as frontal faces and indoor illumination. The face recognition system of this application can achieve high accuracy without much cooperation from the user.  (Parmar &amp; Mehta 2013)</w:t>
       </w:r>
     </w:p>
     <w:p/>
@@ -5058,10 +4911,7 @@
         <w:t>Security</w:t>
       </w:r>
       <w:r>
-        <w:t>: Today more than ever, security is a primary concern at airports and for airline staff offices and passengers. Airport protection systems that use face recognition technology have been implemented at many airports around the world.</w:t>
-      </w:r>
-      <w:r>
-        <w:t xml:space="preserve"> (Parmar &amp; Mehta 2013)</w:t>
+        <w:t>: Today more than ever, security is a primary concern at airports and for airline staff offices and passengers. Airport protection systems that use face recognition technology have been implemented at many airports around the world. (Parmar &amp; Mehta 2013)</w:t>
       </w:r>
     </w:p>
     <w:p/>
@@ -5085,13 +4935,7 @@
         <w:t>General identity verification</w:t>
       </w:r>
       <w:r>
-        <w:t>: Electoral registration, bankin</w:t>
-      </w:r>
-      <w:r>
-        <w:t>g, electronic commerce, identifying newborns, national IDs, passports, employee IDs. Surveillance: Like security applications in public places, surveillance by face recognition systems has a low user satisfaction level, if not lower. Free lighting conditio</w:t>
-      </w:r>
-      <w:r>
-        <w:t>ns, face orientations and other divisors all make the deployment of face recognition systems for large scale surveillance a challenging task. The following are some example of facebased surveillance (Parmar &amp; Mehta 2013)</w:t>
+        <w:t>: Electoral registration, banking, electronic commerce, identifying newborns, national IDs, passports, employee IDs. Surveillance: Like security applications in public places, surveillance by face recognition systems has a low user satisfaction level, if not lower. Free lighting conditions, face orientations and other divisors all make the deployment of face recognition systems for large scale surveillance a challenging task. The following are some example of facebased surveillance (Parmar &amp; Mehta 2013)</w:t>
       </w:r>
     </w:p>
     <w:p>
@@ -5129,13 +4973,7 @@
     </w:p>
     <w:p>
       <w:r>
-        <w:t>In most digital imaging applications, high resolution images or videos are usually desired for later image processing and analysis (Yang &amp; Huang 2017). The desire for high resolution stems from two principal application areas: improvement of pictorial info</w:t>
-      </w:r>
-      <w:r>
-        <w:t>rmation for human interpretation; and helping representation for automatic machine perception (Yang &amp; Huang 2017). The latter is what we are aiming for. Image resolution describes the details contained in an image, the higher the resolution, the more image</w:t>
-      </w:r>
-      <w:r>
-        <w:t xml:space="preserve"> details (Yang &amp; Huang 2017).</w:t>
+        <w:t>In most digital imaging applications, high resolution images or videos are usually desired for later image processing and analysis (Yang &amp; Huang 2017). The desire for high resolution stems from two principal application areas: improvement of pictorial information for human interpretation; and helping representation for automatic machine perception (Yang &amp; Huang 2017). The latter is what we are aiming for. Image resolution describes the details contained in an image, the higher the resolution, the more image details (Yang &amp; Huang 2017).</w:t>
       </w:r>
     </w:p>
     <w:p/>
@@ -5151,10 +4989,7 @@
     </w:p>
     <w:p>
       <w:r>
-        <w:t xml:space="preserve">proposed over the last two decades representing approaches from </w:t>
-      </w:r>
-      <w:r>
-        <w:t>frequency domain to spatial domain, and from signal processing perspective to machine learning perspective (Yang &amp; Huang 2017).</w:t>
+        <w:t>proposed over the last two decades representing approaches from frequency domain to spatial domain, and from signal processing perspective to machine learning perspective (Yang &amp; Huang 2017).</w:t>
       </w:r>
     </w:p>
     <w:p/>
@@ -5186,22 +5021,10 @@
         <w:rPr>
           <w:b/>
         </w:rPr>
-        <w:t>No</w:t>
-      </w:r>
-      <w:r>
-        <w:rPr>
-          <w:b/>
-        </w:rPr>
-        <w:t>n-blind Deconvolution</w:t>
-      </w:r>
-      <w:r>
-        <w:t>: By pairing a higher and lower-resolution image, and attempting to enhance the lower resolution image using the known higher-resolution image as comparison (Ren et al. 2018). One of the examples is Deep Non-Blind Deconvolution via Gen</w:t>
-      </w:r>
-      <w:r>
-        <w:t>eralized Low-Rank Approximation (Ren et al. 2018). The researchers noted that they first compute a generalized low-rank approximation to a large number of blur kernels, and then use separable filters to initialize the convolutional parameters in the networ</w:t>
-      </w:r>
-      <w:r>
-        <w:t>k (Ren et al. 2018).</w:t>
+        <w:t>Non-blind Deconvolution</w:t>
+      </w:r>
+      <w:r>
+        <w:t>: By pairing a higher and lower-resolution image, and attempting to enhance the lower resolution image using the known higher-resolution image as comparison (Ren et al. 2018). One of the examples is Deep Non-Blind Deconvolution via Generalized Low-Rank Approximation (Ren et al. 2018). The researchers noted that they first compute a generalized low-rank approximation to a large number of blur kernels, and then use separable filters to initialize the convolutional parameters in the network (Ren et al. 2018).</w:t>
       </w:r>
     </w:p>
     <w:p/>
@@ -5219,10 +5042,7 @@
         <w:t>Blind Deconvolution methods</w:t>
       </w:r>
       <w:r>
-        <w:t>: By attempting to enhance a lower-resolution image without a higher-resolution reference. Some of the examples are: EDSR (Enhanced Deep Residual Networks for Single Image Super-Resolution), and SRResNet (Li</w:t>
-      </w:r>
-      <w:r>
-        <w:t>m et al. 2017, pp. 1132–1140). Because in our face identification, we will need to identify unknown people and make them known, our only option is to use blind deconvolution methods.</w:t>
+        <w:t>: By attempting to enhance a lower-resolution image without a higher-resolution reference. Some of the examples are: EDSR (Enhanced Deep Residual Networks for Single Image Super-Resolution), and SRResNet (Lim et al. 2017, pp. 1132–1140). Because in our face identification, we will need to identify unknown people and make them known, our only option is to use blind deconvolution methods.</w:t>
       </w:r>
     </w:p>
     <w:p>
@@ -5238,10 +5058,7 @@
     <w:p/>
     <w:p>
       <w:r>
-        <w:t>There are many applications of super-resolution, it</w:t>
-      </w:r>
-      <w:r>
-        <w:t xml:space="preserve"> is used successfully in:</w:t>
+        <w:t>There are many applications of super-resolution, it is used successfully in:</w:t>
       </w:r>
     </w:p>
     <w:p/>
@@ -5264,10 +5081,7 @@
         </w:numPr>
       </w:pPr>
       <w:r>
-        <w:t>Satellite imaging (Malczewski &amp; Stas</w:t>
-      </w:r>
-      <w:r>
-        <w:t>iński 2009). Super-resolution is required to let the users of satellite imaging observe places on earth, and to predict weather conditions.</w:t>
+        <w:t>Satellite imaging (Malczewski &amp; Stasiński 2009). Super-resolution is required to let the users of satellite imaging observe places on earth, and to predict weather conditions.</w:t>
       </w:r>
     </w:p>
     <w:p>
@@ -5278,10 +5092,7 @@
         </w:numPr>
       </w:pPr>
       <w:r>
-        <w:t>Astronomical imaging (Malczewski &amp; Stasiński 2009). Super-resolution is used to resolve details in astronomical bodi</w:t>
-      </w:r>
-      <w:r>
-        <w:t>es that are light years away.</w:t>
+        <w:t>Astronomical imaging (Malczewski &amp; Stasiński 2009). Super-resolution is used to resolve details in astronomical bodies that are light years away.</w:t>
       </w:r>
     </w:p>
     <w:p>
@@ -7820,14 +7631,7 @@
                 <w:sz w:val="16"/>
                 <w:szCs w:val="16"/>
               </w:rPr>
-              <w:t>Uses Java instead of C++, which means comparatively worse pe</w:t>
-            </w:r>
-            <w:r>
-              <w:rPr>
-                <w:sz w:val="16"/>
-                <w:szCs w:val="16"/>
-              </w:rPr>
-              <w:t>rformance when compared to OpenCV.</w:t>
+              <w:t>Uses Java instead of C++, which means comparatively worse performance when compared to OpenCV.</w:t>
             </w:r>
           </w:p>
           <w:p>
@@ -9292,9 +9096,9 @@
     <w:p>
       <w:pPr>
         <w:sectPr>
-          <w:footerReference w:type="default" r:id="rId8"/>
-          <w:headerReference w:type="first" r:id="rId9"/>
-          <w:footerReference w:type="first" r:id="rId10"/>
+          <w:footerReference w:type="default" r:id="rId7"/>
+          <w:headerReference w:type="first" r:id="rId8"/>
+          <w:footerReference w:type="first" r:id="rId9"/>
           <w:pgSz w:w="12240" w:h="15840"/>
           <w:pgMar w:top="1170" w:right="1440" w:bottom="1440" w:left="1440" w:header="720" w:footer="720" w:gutter="0"/>
           <w:pgNumType w:start="0"/>
@@ -9395,13 +9199,7 @@
         </w:numPr>
       </w:pPr>
       <w:r>
-        <w:t>OpenCV was started at Intel in 1999 by Gary Bradsky, and the first release came out in 2000. Vadim Pisarevsky joined Gary Bra</w:t>
-      </w:r>
-      <w:r>
-        <w:t>dsky to manage Intel's Russian software OpenCV team. As of to date, multiple face identification tutorials can be found on the internet for face recognition &amp; identification in OpenCV. (Rosebrock 2018) &amp; (Rosebrock 2018a) &amp; (Rovai 2019) Due to the short ti</w:t>
-      </w:r>
-      <w:r>
-        <w:t>meframe available for this assignment, it is wise to choose something that is widely supported and has been thoroughly tested, rather than to waste time trying to start from scratch.</w:t>
+        <w:t>OpenCV was started at Intel in 1999 by Gary Bradsky, and the first release came out in 2000. Vadim Pisarevsky joined Gary Bradsky to manage Intel's Russian software OpenCV team. As of to date, multiple face identification tutorials can be found on the internet for face recognition &amp; identification in OpenCV. (Rosebrock 2018) &amp; (Rosebrock 2018a) &amp; (Rovai 2019) Due to the short timeframe available for this assignment, it is wise to choose something that is widely supported and has been thoroughly tested, rather than to waste time trying to start from scratch.</w:t>
       </w:r>
     </w:p>
     <w:p>
@@ -9437,22 +9235,7 @@
         </w:pBdr>
       </w:pPr>
       <w:r>
-        <w:t xml:space="preserve">In 2005, OpenCV was used on Stanley, the vehicle that won </w:t>
-      </w:r>
-      <w:r>
-        <w:t>the 2005 DARPA Grand Challenge (OpenCV 2018). Later, its active development continued under the support of Willow Garage with Gary Bradsky and Vadim Pisarevsky leading the project. (OpenCV 2013). OpenCV (Open Source Computer Vision Library) is an open sour</w:t>
-      </w:r>
-      <w:r>
-        <w:t>ce computer vision and machine learning software library (OpenCV 2018). The library has more than 2500 optimized algorithms, which includes a comprehensive set of both classic and state-of-the-art computer vision and machine learning algorithms (OpenCV 201</w:t>
-      </w:r>
-      <w:r>
-        <w:t>8). These algorithms can be used to detect and recognize faces, identify objects, classify human actions in videos, track camera movements, track moving objects, extract 3D models of objects, produce 3D point clouds from stereo cameras, stitch images toget</w:t>
-      </w:r>
-      <w:r>
-        <w:t>her to produce a high resolution image of an entire scene, find similar images from an image database, remove red eyes from images taken using flash, follow eye movements, recognize scenery and establish markers to overlay it with augmented reality, etc (O</w:t>
-      </w:r>
-      <w:r>
-        <w:t>penCV 2018). Although we will not use all of the available algorithms, due to the massive library available, it is easy to find what we are looking for.</w:t>
+        <w:t>In 2005, OpenCV was used on Stanley, the vehicle that won the 2005 DARPA Grand Challenge (OpenCV 2018). Later, its active development continued under the support of Willow Garage with Gary Bradsky and Vadim Pisarevsky leading the project. (OpenCV 2013). OpenCV (Open Source Computer Vision Library) is an open source computer vision and machine learning software library (OpenCV 2018). The library has more than 2500 optimized algorithms, which includes a comprehensive set of both classic and state-of-the-art computer vision and machine learning algorithms (OpenCV 2018). These algorithms can be used to detect and recognize faces, identify objects, classify human actions in videos, track camera movements, track moving objects, extract 3D models of objects, produce 3D point clouds from stereo cameras, stitch images together to produce a high resolution image of an entire scene, find similar images from an image database, remove red eyes from images taken using flash, follow eye movements, recognize scenery and establish markers to overlay it with augmented reality, etc (OpenCV 2018). Although we will not use all of the available algorithms, due to the massive library available, it is easy to find what we are looking for.</w:t>
       </w:r>
     </w:p>
     <w:p>
@@ -9488,10 +9271,7 @@
         </w:pBdr>
       </w:pPr>
       <w:r>
-        <w:t xml:space="preserve">As part of our exploratory research, it is vital that we have </w:t>
-      </w:r>
-      <w:r>
-        <w:t>resources available for super-resolution. OpenCV provides a couple of super-resolution models, and also easy ways to access them through the dnn_superres library. This allows us to access the powerful EDSR single-blind super-resolution model.</w:t>
+        <w:t>As part of our exploratory research, it is vital that we have resources available for super-resolution. OpenCV provides a couple of super-resolution models, and also easy ways to access them through the dnn_superres library. This allows us to access the powerful EDSR single-blind super-resolution model.</w:t>
       </w:r>
     </w:p>
     <w:p>
@@ -9516,10 +9296,7 @@
         </w:pBdr>
       </w:pPr>
       <w:r>
-        <w:t>Besides that</w:t>
-      </w:r>
-      <w:r>
-        <w:t>, dlib’s face_recognition was chosen as the selected tool for the system as well. There are a few reasons as well:</w:t>
+        <w:t>Besides that, dlib’s face_recognition was chosen as the selected tool for the system as well. There are a few reasons as well:</w:t>
       </w:r>
     </w:p>
     <w:p>
@@ -9603,10 +9380,7 @@
         </w:pBdr>
       </w:pPr>
       <w:r>
-        <w:t>After some short use, we n</w:t>
-      </w:r>
-      <w:r>
-        <w:t>oticed that the face recognition retains high accuracy even at low resolution (achieving good accuracy even at just 30x30 pixels). Therefore, we decided to pick up and use the library.</w:t>
+        <w:t>After some short use, we noticed that the face recognition retains high accuracy even at low resolution (achieving good accuracy even at just 30x30 pixels). Therefore, we decided to pick up and use the library.</w:t>
       </w:r>
     </w:p>
     <w:p>
@@ -9710,10 +9484,7 @@
         </w:pBdr>
       </w:pPr>
       <w:r>
-        <w:t xml:space="preserve">Our source of dataset is from 3 sources. Obtaining a dataset for low-resolution face recognition is much more difficult than expected, requiring the creation of multiple scripts </w:t>
-      </w:r>
-      <w:r>
-        <w:t>to automate very tedious parts. This process took weeks.</w:t>
+        <w:t>Our source of dataset is from 3 sources. Obtaining a dataset for low-resolution face recognition is much more difficult than expected, requiring the creation of multiple scripts to automate very tedious parts. This process took weeks.</w:t>
       </w:r>
     </w:p>
     <w:p>
@@ -9764,10 +9535,7 @@
         </w:pBdr>
       </w:pPr>
       <w:r>
-        <w:t>The f</w:t>
-      </w:r>
-      <w:r>
-        <w:t xml:space="preserve">irst source is LFW3D, which is a collection of frontalized LFW (Labelled Faces in the Wild) images by Tal Hassner (Hassner 2015).  </w:t>
+        <w:t xml:space="preserve">The first source is LFW3D, which is a collection of frontalized LFW (Labelled Faces in the Wild) images by Tal Hassner (Hassner 2015).  </w:t>
       </w:r>
     </w:p>
     <w:p>
@@ -9792,10 +9560,7 @@
         </w:pBdr>
       </w:pPr>
       <w:r>
-        <w:t>However, due to the fact that all the faces are 90x90, which is still considered as “high resolution”, coupled with the fac</w:t>
-      </w:r>
-      <w:r>
-        <w:t>t that there’s no “low-resolution” face dataset with multiple images available (closest is TinyFace, but only single pictures), we will have to create our own dataset for testing purposes.</w:t>
+        <w:t>However, due to the fact that all the faces are 90x90, which is still considered as “high resolution”, coupled with the fact that there’s no “low-resolution” face dataset with multiple images available (closest is TinyFace, but only single pictures), we will have to create our own dataset for testing purposes.</w:t>
       </w:r>
     </w:p>
     <w:p>
@@ -9811,10 +9576,7 @@
     </w:p>
     <w:p>
       <w:r>
-        <w:t>I will also take a few pictures from LFW3D that are from people no</w:t>
-      </w:r>
-      <w:r>
-        <w:t>t inside our training sets as “unknown people” to ensure that the system doesn't detect unknown people as one of the known people.</w:t>
+        <w:t>I will also take a few pictures from LFW3D that are from people not inside our training sets as “unknown people” to ensure that the system doesn't detect unknown people as one of the known people.</w:t>
       </w:r>
     </w:p>
     <w:p>
@@ -9851,13 +9613,7 @@
         </w:pBdr>
       </w:pPr>
       <w:r>
-        <w:t>For feeding into the system, we will be using the original pictures from our second source, wh</w:t>
-      </w:r>
-      <w:r>
-        <w:t>ich is the original LFW (labelled faces in the wild database) to feed into the system (University of Massachusetts Amherst 2007). The main reason for doing so is because in a typical face recognition system, we will usually have a high resolution picture o</w:t>
-      </w:r>
-      <w:r>
-        <w:t>f someone, and will need to detect someone in low resolution. For testing purposes, I will write my own Python code to resize the picture into 30x30 pixels, using the bicubic scaling algorithm to simulate a low resolution environment.</w:t>
+        <w:t>For feeding into the system, we will be using the original pictures from our second source, which is the original LFW (labelled faces in the wild database) to feed into the system (University of Massachusetts Amherst 2007). The main reason for doing so is because in a typical face recognition system, we will usually have a high resolution picture of someone, and will need to detect someone in low resolution. For testing purposes, I will write my own Python code to resize the picture into 30x30 pixels, using the bicubic scaling algorithm to simulate a low resolution environment.</w:t>
       </w:r>
     </w:p>
     <w:p>
@@ -9882,16 +9638,7 @@
         </w:pBdr>
       </w:pPr>
       <w:r>
-        <w:t>For our “low-resolut</w:t>
-      </w:r>
-      <w:r>
-        <w:t>ion” purpose, we will only be taking pictures of people with above 13 picture samples available. We will then use 10 pictures to build our face database, and test it on 3 pictures that are not inside the database to test the accuracy. This is about a 75/25</w:t>
-      </w:r>
-      <w:r>
-        <w:t xml:space="preserve"> split between train/testing. I will also write python code to automate the reduction of pictures. This is particularly significant as unbalanced face recognition training sets will require additional effort to solve, and thus, it is of our best interest t</w:t>
-      </w:r>
-      <w:r>
-        <w:t>o abstract this factor away to reduce the complexity of the project (Leng et al. 2016).</w:t>
+        <w:t>For our “low-resolution” purpose, we will only be taking pictures of people with above 13 picture samples available. We will then use 10 pictures to build our face database, and test it on 3 pictures that are not inside the database to test the accuracy. This is about a 75/25 split between train/testing. I will also write python code to automate the reduction of pictures. This is particularly significant as unbalanced face recognition training sets will require additional effort to solve, and thus, it is of our best interest to abstract this factor away to reduce the complexity of the project (Leng et al. 2016).</w:t>
       </w:r>
     </w:p>
     <w:p>
@@ -9928,10 +9675,7 @@
         </w:pBdr>
       </w:pPr>
       <w:r>
-        <w:t>Finally, I will also be using 13 pictures of my own as part of the dataset, which is our third dataset source, for ease of testing. The main reason is because I am able to control the pictures myself. These pictures will be manually resized and adjusted to</w:t>
-      </w:r>
-      <w:r>
-        <w:t xml:space="preserve"> fit our “low-resolution” purpose.</w:t>
+        <w:t>Finally, I will also be using 13 pictures of my own as part of the dataset, which is our third dataset source, for ease of testing. The main reason is because I am able to control the pictures myself. These pictures will be manually resized and adjusted to fit our “low-resolution” purpose.</w:t>
       </w:r>
     </w:p>
     <w:p>
@@ -9960,10 +9704,7 @@
     </w:p>
     <w:p>
       <w:r>
-        <w:t>Face recognition is split into 4 parts: face detection, face analysis, data conversion, and finally face identification (PandaSecurity 2019). However, we introduce another element, which i</w:t>
-      </w:r>
-      <w:r>
-        <w:t xml:space="preserve">s image enhancement. </w:t>
+        <w:t xml:space="preserve">Face recognition is split into 4 parts: face detection, face analysis, data conversion, and finally face identification (PandaSecurity 2019). However, we introduce another element, which is image enhancement. </w:t>
       </w:r>
     </w:p>
     <w:p>
@@ -9998,59 +9739,35 @@
     </w:p>
     <w:p>
       <w:r>
-        <w:t>The second st</w:t>
-      </w:r>
-      <w:r>
-        <w:t>ep is to perform image optimization. In this step, we will be using three different kinds of image optimization. The first one is nearest neighbour scaling, the second is bicubic scaling, and the third is an image super-resolution algorithm known as EDSR x</w:t>
-      </w:r>
-      <w:r>
-        <w:t>4.</w:t>
+        <w:t>The second step is to perform image optimization. In this step, we will be using three different kinds of image optimization. The first one is nearest neighbour scaling, the second is bicubic scaling, and the third is an image super-resolution algorithm known as EDSR x4.</w:t>
       </w:r>
     </w:p>
     <w:p/>
     <w:p>
       <w:r>
-        <w:t>One big issue in face detection is that most of the previous face detection systems usually exclude tiny faces from their detection, and in this case, is applicable to the one we are using as well. Both dlib and OpenCV’s implementation are incapable of</w:t>
-      </w:r>
-      <w:r>
-        <w:t xml:space="preserve"> detecting faces that are overly small. As a result, we will have to scale up the faces before we can actually perform detection.</w:t>
+        <w:t>One big issue in face detection is that most of the previous face detection systems usually exclude tiny faces from their detection, and in this case, is applicable to the one we are using as well. Both dlib and OpenCV’s implementation are incapable of detecting faces that are overly small. As a result, we will have to scale up the faces before we can actually perform detection.</w:t>
       </w:r>
     </w:p>
     <w:p/>
     <w:p>
       <w:r>
-        <w:t>This presents an opportunity to somehow improve the quality. Nearest neighbour is the fastest and simplest to implement (Tabo</w:t>
-      </w:r>
-      <w:r>
-        <w:t xml:space="preserve">ra 2019). This technique replaces every pixel with the nearest pixel in the output. When upscaling an image, multiple pixels of the same color will be duplicated throughout the image (Tabora 2019). The bad news however, is that this usually </w:t>
+        <w:t xml:space="preserve">This presents an opportunity to somehow improve the quality. Nearest neighbour is the fastest and simplest to implement (Tabora 2019). This technique replaces every pixel with the nearest pixel in the output. When upscaling an image, multiple pixels of the same color will be duplicated throughout the image (Tabora 2019). The bad news however, is that this usually </w:t>
       </w:r>
       <w:r>
         <w:lastRenderedPageBreak/>
-        <w:t>results in a po</w:t>
-      </w:r>
-      <w:r>
-        <w:t>or scaling. Due to this, we will be using this method as a “baseline” for our optimization purposes.</w:t>
+        <w:t>results in a poor scaling. Due to this, we will be using this method as a “baseline” for our optimization purposes.</w:t>
       </w:r>
     </w:p>
     <w:p/>
     <w:p>
       <w:r>
-        <w:t>The second method is to use bicubic scaling. Bicubic scaling is a system that uses cubic splines or other polynomial technique to sharpen &amp; enlarge images</w:t>
-      </w:r>
-      <w:r>
-        <w:t>. The good news is that it provides a much better quality in scaling compared to its nearest neighbour, and is still quite fast. Therefore, this approach will be used as our first “non-AI” resolution enhancement used as a benchmark as well.</w:t>
+        <w:t>The second method is to use bicubic scaling. Bicubic scaling is a system that uses cubic splines or other polynomial technique to sharpen &amp; enlarge images. The good news is that it provides a much better quality in scaling compared to its nearest neighbour, and is still quite fast. Therefore, this approach will be used as our first “non-AI” resolution enhancement used as a benchmark as well.</w:t>
       </w:r>
     </w:p>
     <w:p/>
     <w:p>
       <w:r>
-        <w:t>Finally, the t</w:t>
-      </w:r>
-      <w:r>
-        <w:t xml:space="preserve">hird method that we will use is EDSR, or better known as Enhanced Deep Residual Networks. EDSR utilizes deep neural networks to enhance image quality, and so far outperforms some other techniques such as SRResNet and VDSR (Lim et al. 2017, pp. 1132–1140). </w:t>
-      </w:r>
-      <w:r>
-        <w:t xml:space="preserve">The cost is, unfortunately, a large performance hit. We expect to see the performance drop sharply, and we will evaluate whether this method is a suitable approach. This will be the crux of image enhancement. </w:t>
+        <w:t xml:space="preserve">Finally, the third method that we will use is EDSR, or better known as Enhanced Deep Residual Networks. EDSR utilizes deep neural networks to enhance image quality, and so far outperforms some other techniques such as SRResNet and VDSR (Lim et al. 2017, pp. 1132–1140). The cost is, unfortunately, a large performance hit. We expect to see the performance drop sharply, and we will evaluate whether this method is a suitable approach. This will be the crux of image enhancement. </w:t>
       </w:r>
     </w:p>
     <w:p/>
@@ -10063,7 +9780,7 @@
           <w:noProof/>
         </w:rPr>
         <w:drawing>
-          <wp:inline distT="114300" distB="114300" distL="114300" distR="114300">
+          <wp:inline distT="114300" distB="114300" distL="114300" distR="114300" wp14:anchorId="0CAB2F0E" wp14:editId="1E38D5C0">
             <wp:extent cx="3209925" cy="3895725"/>
             <wp:effectExtent l="0" t="0" r="0" b="0"/>
             <wp:docPr id="24" name="image26.png"/>
@@ -10076,7 +9793,7 @@
                     <pic:cNvPicPr preferRelativeResize="0"/>
                   </pic:nvPicPr>
                   <pic:blipFill>
-                    <a:blip r:embed="rId11"/>
+                    <a:blip r:embed="rId10"/>
                     <a:srcRect/>
                     <a:stretch>
                       <a:fillRect/>
@@ -10121,26 +9838,17 @@
     </w:p>
     <w:p>
       <w:r>
-        <w:t>Face Detection refers to the finding of the location of a human face within a</w:t>
-      </w:r>
-      <w:r>
-        <w:t xml:space="preserve">n image (Face Detection 2020). Face Detection is the first and essential step for face recognition, and it is used </w:t>
+        <w:t xml:space="preserve">Face Detection refers to the finding of the location of a human face within an image (Face Detection 2020). Face Detection is the first and essential step for face recognition, and it is used </w:t>
       </w:r>
       <w:r>
         <w:lastRenderedPageBreak/>
-        <w:t>to detect faces in the images (Dwivedi 2018). The results of this step are coordinates: In the easiest case it is a bounding rectangle. Howev</w:t>
-      </w:r>
-      <w:r>
-        <w:t>er, it can also be a set of coordinates for many facial features (landmarks) which are helpful to normalize each face accordingly. (Face Detection 2020).</w:t>
+        <w:t>to detect faces in the images (Dwivedi 2018). The results of this step are coordinates: In the easiest case it is a bounding rectangle. However, it can also be a set of coordinates for many facial features (landmarks) which are helpful to normalize each face accordingly. (Face Detection 2020).</w:t>
       </w:r>
     </w:p>
     <w:p/>
     <w:p>
       <w:r>
-        <w:t>For Face Detection, we will use the pre-trained model, HoG (Histogram of oriented gradient (HoG) supp</w:t>
-      </w:r>
-      <w:r>
-        <w:t>lied by face_recognition PyPI library.</w:t>
+        <w:t>For Face Detection, we will use the pre-trained model, HoG (Histogram of oriented gradient (HoG) supplied by face_recognition PyPI library.</w:t>
       </w:r>
     </w:p>
     <w:p/>
@@ -10164,7 +9872,7 @@
           <w:noProof/>
         </w:rPr>
         <w:drawing>
-          <wp:inline distT="114300" distB="114300" distL="114300" distR="114300">
+          <wp:inline distT="114300" distB="114300" distL="114300" distR="114300" wp14:anchorId="056CD9EE" wp14:editId="3BF13543">
             <wp:extent cx="3829050" cy="2662968"/>
             <wp:effectExtent l="12700" t="12700" r="12700" b="12700"/>
             <wp:docPr id="25" name="image20.png"/>
@@ -10177,7 +9885,7 @@
                     <pic:cNvPicPr preferRelativeResize="0"/>
                   </pic:nvPicPr>
                   <pic:blipFill>
-                    <a:blip r:embed="rId12"/>
+                    <a:blip r:embed="rId11"/>
                     <a:srcRect/>
                     <a:stretch>
                       <a:fillRect/>
@@ -10221,19 +9929,13 @@
     </w:p>
     <w:p>
       <w:r>
-        <w:t>Histogram of oriented gradients (HOG) is a feature descriptor used to detect objects in computer vis</w:t>
-      </w:r>
-      <w:r>
-        <w:t>ion and image processing (Intel 2021). The HOG descriptor technique counts occurrences of gradient orientation in localized portions of an image - detection window, or region of interest (ROI) (Intel 2021).</w:t>
+        <w:t>Histogram of oriented gradients (HOG) is a feature descriptor used to detect objects in computer vision and image processing (Intel 2021). The HOG descriptor technique counts occurrences of gradient orientation in localized portions of an image - detection window, or region of interest (ROI) (Intel 2021).</w:t>
       </w:r>
     </w:p>
     <w:p/>
     <w:p>
       <w:r>
-        <w:t>Implementation of the HOG descriptor algorithm i</w:t>
-      </w:r>
-      <w:r>
-        <w:t>s as follows:</w:t>
+        <w:t>Implementation of the HOG descriptor algorithm is as follows:</w:t>
       </w:r>
     </w:p>
     <w:p>
@@ -10255,10 +9957,7 @@
         </w:numPr>
       </w:pPr>
       <w:r>
-        <w:t>Discretize each cell into angular bins according to the</w:t>
-      </w:r>
-      <w:r>
-        <w:t xml:space="preserve"> gradient orientation (Intel 2021).</w:t>
+        <w:t>Discretize each cell into angular bins according to the gradient orientation (Intel 2021).</w:t>
       </w:r>
     </w:p>
     <w:p>
@@ -10280,10 +9979,7 @@
         </w:numPr>
       </w:pPr>
       <w:r>
-        <w:t>Groups of adjacent cells are considered as spatial regions called blocks. The grouping of cells into a block is the basis f</w:t>
-      </w:r>
-      <w:r>
-        <w:t>or grouping and normalization of histograms (Intel 2021).</w:t>
+        <w:t>Groups of adjacent cells are considered as spatial regions called blocks. The grouping of cells into a block is the basis for grouping and normalization of histograms (Intel 2021).</w:t>
       </w:r>
     </w:p>
     <w:p>
@@ -10301,10 +9997,7 @@
     <w:p/>
     <w:p>
       <w:r>
-        <w:t>The benefit of HOG is that it is very fast (compared to CNN</w:t>
-      </w:r>
-      <w:r>
-        <w:t>), however, this comes at an expense of accuracy. For our purposes however, HOG is perfect to evaluate our low-resolution face recognition and super-resolution techniques.</w:t>
+        <w:t>The benefit of HOG is that it is very fast (compared to CNN), however, this comes at an expense of accuracy. For our purposes however, HOG is perfect to evaluate our low-resolution face recognition and super-resolution techniques.</w:t>
       </w:r>
     </w:p>
     <w:p>
@@ -10322,10 +10015,7 @@
     <w:p/>
     <w:p>
       <w:r>
-        <w:t>Aside from the HOG model, dlib also provides the</w:t>
-      </w:r>
-      <w:r>
-        <w:t xml:space="preserve"> CNN face detection model (Geitgey 2020).</w:t>
+        <w:t>Aside from the HOG model, dlib also provides the CNN face detection model (Geitgey 2020).</w:t>
       </w:r>
     </w:p>
     <w:p/>
@@ -10337,31 +10027,19 @@
     <w:p/>
     <w:p>
       <w:r>
-        <w:t>The first component is the Hidden layers/Feature extraction part. In this part, the network will perform a series of convolutions and pooling operations during which the features are detected (FreeCodeCamp 2018). If you had a picture of a zebra, this is th</w:t>
-      </w:r>
-      <w:r>
-        <w:t>e part where the network would recognise its stripes, two ears, and four legs (FreeCodeCamp 2018).</w:t>
+        <w:t>The first component is the Hidden layers/Feature extraction part. In this part, the network will perform a series of convolutions and pooling operations during which the features are detected (FreeCodeCamp 2018). If you had a picture of a zebra, this is the part where the network would recognise its stripes, two ears, and four legs (FreeCodeCamp 2018).</w:t>
       </w:r>
     </w:p>
     <w:p/>
     <w:p>
       <w:r>
-        <w:t>The second component is the Classification part. Here, the fully connected layers will serve as a classifier on top of these extracted features (FreeCodeCam</w:t>
-      </w:r>
-      <w:r>
-        <w:t xml:space="preserve">p 2018). They will assign a probability for the object on the image being what the algorithm predicts it is (FreeCodeCamp 2018). </w:t>
+        <w:t xml:space="preserve">The second component is the Classification part. Here, the fully connected layers will serve as a classifier on top of these extracted features (FreeCodeCamp 2018). They will assign a probability for the object on the image being what the algorithm predicts it is (FreeCodeCamp 2018). </w:t>
       </w:r>
     </w:p>
     <w:p/>
     <w:p>
       <w:r>
-        <w:t>Despite the improved accuracy, we will not be using CNN, as our pre-tests (by changing the “detection_method” from HOG to CNN</w:t>
-      </w:r>
-      <w:r>
-        <w:t xml:space="preserve"> inside the code) noted that it is extremely slow compared to HOG (at least 2-3 times as slow), and it is also not as good as HOG in attempting image super-resolution. Furthermore, we also do not have a GPU capable of properly taking advantage of CNN. Howe</w:t>
-      </w:r>
-      <w:r>
-        <w:t>ver, we did leave the option to switch from HOG to CNN in the code. In the future, when we have a better GPU, this will be a focal point for extending this research.</w:t>
+        <w:t>Despite the improved accuracy, we will not be using CNN, as our pre-tests (by changing the “detection_method” from HOG to CNN inside the code) noted that it is extremely slow compared to HOG (at least 2-3 times as slow), and it is also not as good as HOG in attempting image super-resolution. Furthermore, we also do not have a GPU capable of properly taking advantage of CNN. However, we did leave the option to switch from HOG to CNN in the code. In the future, when we have a better GPU, this will be a focal point for extending this research.</w:t>
       </w:r>
     </w:p>
     <w:p>
@@ -10378,10 +10056,7 @@
     </w:p>
     <w:p>
       <w:r>
-        <w:t>Next, the face is analyzed, and landmarks are made on top of the face. In ou</w:t>
-      </w:r>
-      <w:r>
-        <w:t>r case, we use the 128-dimensional feature vectors to quantify the face of a person.</w:t>
+        <w:t>Next, the face is analyzed, and landmarks are made on top of the face. In our case, we use the 128-dimensional feature vectors to quantify the face of a person.</w:t>
       </w:r>
     </w:p>
     <w:p>
@@ -10398,10 +10073,7 @@
     </w:p>
     <w:p>
       <w:r>
-        <w:t>For data conversion, we will be using the pre-trained output feature vector is 128-d (i.e., a list of 128 real-valued numbers) that is used to quantify the</w:t>
-      </w:r>
-      <w:r>
-        <w:t xml:space="preserve"> face (Rosebrock 2018a). Training the network is done using a “triplet training step” as shown in the picture below:</w:t>
+        <w:t>For data conversion, we will be using the pre-trained output feature vector is 128-d (i.e., a list of 128 real-valued numbers) that is used to quantify the face (Rosebrock 2018a). Training the network is done using a “triplet training step” as shown in the picture below:</w:t>
       </w:r>
     </w:p>
     <w:p/>
@@ -10415,7 +10087,7 @@
         </w:rPr>
         <w:lastRenderedPageBreak/>
         <w:drawing>
-          <wp:inline distT="114300" distB="114300" distL="114300" distR="114300">
+          <wp:inline distT="114300" distB="114300" distL="114300" distR="114300" wp14:anchorId="2F950EDA" wp14:editId="04678DED">
             <wp:extent cx="3081338" cy="2547239"/>
             <wp:effectExtent l="12700" t="12700" r="12700" b="12700"/>
             <wp:docPr id="15" name="image4.png"/>
@@ -10428,7 +10100,7 @@
                     <pic:cNvPicPr preferRelativeResize="0"/>
                   </pic:nvPicPr>
                   <pic:blipFill>
-                    <a:blip r:embed="rId13"/>
+                    <a:blip r:embed="rId12"/>
                     <a:srcRect/>
                     <a:stretch>
                       <a:fillRect/>
@@ -10468,28 +10140,19 @@
     <w:p/>
     <w:p>
       <w:r>
-        <w:t>The triplet consists of 3 unique face images — 2 of t</w:t>
-      </w:r>
-      <w:r>
-        <w:t>he 3 are the same person. The NN generates a 128-d vector for each of the 3 face images (Rosebrock 2018a). For the 2 face images of the same person, we tweak the neural network weights to make the vector closer via distance metric (Rosebrock 2018a).</w:t>
+        <w:t>The triplet consists of 3 unique face images — 2 of the 3 are the same person. The NN generates a 128-d vector for each of the 3 face images (Rosebrock 2018a). For the 2 face images of the same person, we tweak the neural network weights to make the vector closer via distance metric (Rosebrock 2018a).</w:t>
       </w:r>
     </w:p>
     <w:p/>
     <w:p>
       <w:r>
-        <w:t>Two o</w:t>
-      </w:r>
-      <w:r>
-        <w:t>f these images are example faces of the same person (Rosebrock 2018a). The third image is a random face from our dataset and is not the same person as the other two images (Rosebrock 2018a).</w:t>
+        <w:t>Two of these images are example faces of the same person (Rosebrock 2018a). The third image is a random face from our dataset and is not the same person as the other two images (Rosebrock 2018a).</w:t>
       </w:r>
     </w:p>
     <w:p/>
     <w:p>
       <w:r>
-        <w:t xml:space="preserve">From there, the general idea is that we’ll tweak the weights of </w:t>
-      </w:r>
-      <w:r>
-        <w:t>our neural network so that the 128-d measurements of the two identical will be closer to each other and farther from the measurements for the person which is different (Rosebrock 2018a).</w:t>
+        <w:t>From there, the general idea is that we’ll tweak the weights of our neural network so that the 128-d measurements of the two identical will be closer to each other and farther from the measurements for the person which is different (Rosebrock 2018a).</w:t>
       </w:r>
     </w:p>
     <w:p>
@@ -10506,28 +10169,19 @@
     </w:p>
     <w:p>
       <w:r>
-        <w:t xml:space="preserve">Our network architecture for face recognition is </w:t>
-      </w:r>
-      <w:r>
-        <w:t>based on ResNet-34 from the Deep Residual Learning for Image Recognition paper by He et al., but with fewer layers and the number of filters reduced by half (He et al. 2016, pp. 770–778).</w:t>
+        <w:t>Our network architecture for face recognition is based on ResNet-34 from the Deep Residual Learning for Image Recognition paper by He et al., but with fewer layers and the number of filters reduced by half (He et al. 2016, pp. 770–778).</w:t>
       </w:r>
     </w:p>
     <w:p/>
     <w:p>
       <w:r>
-        <w:t>The network itself was trained by Davis King on a dataset of ~3 mil</w:t>
-      </w:r>
-      <w:r>
-        <w:t>lion images. On the Labeled Faces in the Wild (LFW) dataset the network compares to other state-of-the-art methods, reaching 99.38% accuracy (Rosebrock 2018a).</w:t>
+        <w:t>The network itself was trained by Davis King on a dataset of ~3 million images. On the Labeled Faces in the Wild (LFW) dataset the network compares to other state-of-the-art methods, reaching 99.38% accuracy (Rosebrock 2018a).</w:t>
       </w:r>
     </w:p>
     <w:p/>
     <w:p>
       <w:r>
-        <w:t>We attempt to match each face in the input image (encoding ) to our known encodings dataset (he</w:t>
-      </w:r>
-      <w:r>
-        <w:t>ld in data["encodings"] ) using face_recognition.compare_faces (Lines 40 and 41).</w:t>
+        <w:t>We attempt to match each face in the input image (encoding ) to our known encodings dataset (held in data["encodings"] ) using face_recognition.compare_faces (Lines 40 and 41).</w:t>
       </w:r>
     </w:p>
     <w:p/>
@@ -10550,43 +10204,25 @@
     <w:p/>
     <w:p>
       <w:r>
-        <w:t>After recognizing a face, we will then use a K-N</w:t>
-      </w:r>
-      <w:r>
-        <w:t>N model by first computing the Euclidean distance between the candidate embedding and all faces in our dataset through the compare_faces function (Rosebrock 2018a). If the distance is below some tolerance then we return True , indicating the faces match (R</w:t>
-      </w:r>
-      <w:r>
-        <w:t xml:space="preserve">osebrock 2018a). Otherwise, if the distance is above the tolerance threshold we return False as the faces do not match (Rosebrock 2018a). Afterwards, we use a voting system to determine which faces in the dataset match the face best, or is there simply no </w:t>
-      </w:r>
-      <w:r>
-        <w:t xml:space="preserve">face that matches well. </w:t>
+        <w:t xml:space="preserve">After recognizing a face, we will then use a K-NN model by first computing the Euclidean distance between the candidate embedding and all faces in our dataset through the compare_faces function (Rosebrock 2018a). If the distance is below some tolerance then we return True , indicating the faces match (Rosebrock 2018a). Otherwise, if the distance is above the tolerance threshold we return False as the faces do not match (Rosebrock 2018a). Afterwards, we use a voting system to determine which faces in the dataset match the face best, or is there simply no face that matches well. </w:t>
       </w:r>
     </w:p>
     <w:p/>
     <w:p>
       <w:r>
-        <w:t>This choice was not arbitrary however. This research first evaluated both K-NN and SVM (Support-vector machine) classifier models by performing a quick test (taking advantage of our hypothesis H1, which is used to evaluate accurac</w:t>
-      </w:r>
-      <w:r>
-        <w:t xml:space="preserve">y). </w:t>
+        <w:t xml:space="preserve">This choice was not arbitrary however. This research first evaluated both K-NN and SVM (Support-vector machine) classifier models by performing a quick test (taking advantage of our hypothesis H1, which is used to evaluate accuracy). </w:t>
       </w:r>
     </w:p>
     <w:p/>
     <w:p>
       <w:r>
-        <w:t xml:space="preserve">For the quick test, we used the same data for training in the case of SVM, and for encoding in the case of KNN. For the test data we used the exact same data as well. For KNN, we are using the “voting system” inside our system code found in the prototype. </w:t>
-      </w:r>
-      <w:r>
-        <w:t>Whereas for SVM, we are using the example code with the name “face_recognition_svm.py” made by the author of the face_recognition API (Geitgey 2019).</w:t>
+        <w:t>For the quick test, we used the same data for training in the case of SVM, and for encoding in the case of KNN. For the test data we used the exact same data as well. For KNN, we are using the “voting system” inside our system code found in the prototype. Whereas for SVM, we are using the example code with the name “face_recognition_svm.py” made by the author of the face_recognition API (Geitgey 2019).</w:t>
       </w:r>
     </w:p>
     <w:p/>
     <w:p>
       <w:r>
-        <w:t>After performing the testing, we chose the pre-trained K-NN model, with higher performance. For a more th</w:t>
-      </w:r>
-      <w:r>
-        <w:t>orough explanation, please look at the result and discussion/interpretation of H1.</w:t>
+        <w:t>After performing the testing, we chose the pre-trained K-NN model, with higher performance. For a more thorough explanation, please look at the result and discussion/interpretation of H1.</w:t>
       </w:r>
     </w:p>
     <w:p/>
@@ -10655,7 +10291,7 @@
           <w:noProof/>
         </w:rPr>
         <w:drawing>
-          <wp:inline distT="114300" distB="114300" distL="114300" distR="114300">
+          <wp:inline distT="114300" distB="114300" distL="114300" distR="114300" wp14:anchorId="13BC7094" wp14:editId="3F378913">
             <wp:extent cx="3721321" cy="7415213"/>
             <wp:effectExtent l="0" t="0" r="0" b="0"/>
             <wp:docPr id="10" name="image18.png"/>
@@ -10668,7 +10304,7 @@
                     <pic:cNvPicPr preferRelativeResize="0"/>
                   </pic:nvPicPr>
                   <pic:blipFill>
-                    <a:blip r:embed="rId14"/>
+                    <a:blip r:embed="rId13"/>
                     <a:srcRect/>
                     <a:stretch>
                       <a:fillRect/>
@@ -10720,7 +10356,7 @@
           <w:noProof/>
         </w:rPr>
         <w:drawing>
-          <wp:inline distT="114300" distB="114300" distL="114300" distR="114300">
+          <wp:inline distT="114300" distB="114300" distL="114300" distR="114300" wp14:anchorId="5092774B" wp14:editId="1DF74679">
             <wp:extent cx="4032052" cy="7633197"/>
             <wp:effectExtent l="0" t="0" r="0" b="0"/>
             <wp:docPr id="21" name="image34.png"/>
@@ -10733,7 +10369,7 @@
                     <pic:cNvPicPr preferRelativeResize="0"/>
                   </pic:nvPicPr>
                   <pic:blipFill>
-                    <a:blip r:embed="rId7"/>
+                    <a:blip r:embed="rId14"/>
                     <a:srcRect/>
                     <a:stretch>
                       <a:fillRect/>
@@ -10797,10 +10433,7 @@
     </w:p>
     <w:p>
       <w:r>
-        <w:t>H1: The system should be able to detect &amp; identify the face in at least 60% of the sample pictures given at 30x30 pixe</w:t>
-      </w:r>
-      <w:r>
-        <w:t>ls.</w:t>
+        <w:t>H1: The system should be able to detect &amp; identify the face in at least 60% of the sample pictures given at 30x30 pixels.</w:t>
       </w:r>
     </w:p>
     <w:p/>
@@ -10823,10 +10456,7 @@
     </w:p>
     <w:p>
       <w:r>
-        <w:t xml:space="preserve">H3: The system should be able to identify the detected face </w:t>
-      </w:r>
-      <w:r>
-        <w:t>in at least 60% of the sample pictures given at 30x30 pixels.</w:t>
+        <w:t>H3: The system should be able to identify the detected face in at least 60% of the sample pictures given at 30x30 pixels.</w:t>
       </w:r>
     </w:p>
     <w:p/>
@@ -10862,10 +10492,7 @@
     </w:p>
     <w:p>
       <w:r>
-        <w:t>H5: Th</w:t>
-      </w:r>
-      <w:r>
-        <w:t>e system should be able to detect ⅔ of the sample pictures given at 30 width pixels (limitation: can only control one side reliably).</w:t>
+        <w:t>H5: The system should be able to detect ⅔ of the sample pictures given at 30 width pixels (limitation: can only control one side reliably).</w:t>
       </w:r>
     </w:p>
     <w:p/>
@@ -10901,10 +10528,7 @@
     </w:p>
     <w:p>
       <w:r>
-        <w:t>H7: The system should be able to correctly identify ⅔  of the unknown people as an ‘Unknown’ at 30x30 p</w:t>
-      </w:r>
-      <w:r>
-        <w:t>ixels.</w:t>
+        <w:t>H7: The system should be able to correctly identify ⅔  of the unknown people as an ‘Unknown’ at 30x30 pixels.</w:t>
       </w:r>
     </w:p>
     <w:p>
@@ -10932,10 +10556,7 @@
     </w:p>
     <w:p>
       <w:r>
-        <w:t>H10: The system should be able to warn the user if the ‘d</w:t>
-      </w:r>
-      <w:r>
-        <w:t xml:space="preserve">ataset’ folder is not found or empty when encoding. </w:t>
+        <w:t xml:space="preserve">H10: The system should be able to warn the user if the ‘dataset’ folder is not found or empty when encoding. </w:t>
       </w:r>
     </w:p>
     <w:p>
@@ -10945,10 +10566,7 @@
     </w:p>
     <w:p>
       <w:r>
-        <w:t>H12: The system should be able to warn the user if a picture has more than one faces while en</w:t>
-      </w:r>
-      <w:r>
-        <w:t>coding.</w:t>
+        <w:t>H12: The system should be able to warn the user if a picture has more than one faces while encoding.</w:t>
       </w:r>
     </w:p>
     <w:p>
@@ -10975,10 +10593,7 @@
     </w:p>
     <w:p>
       <w:r>
-        <w:t>H15: The system should have improvement in acc</w:t>
-      </w:r>
-      <w:r>
-        <w:t>uracy over the faster methods.</w:t>
+        <w:t>H15: The system should have improvement in accuracy over the faster methods.</w:t>
       </w:r>
     </w:p>
     <w:p>
@@ -11056,13 +10671,7 @@
     </w:p>
     <w:p>
       <w:r>
-        <w:t>P</w:t>
-      </w:r>
-      <w:r>
-        <w:t>lease be noted that the results that are shown (especially the execution time) shown inside the Jupyter Notebook may be slightly different from what is shown here. The reason being non-controllable factors such as current CPU load, (maybe) gravitational ti</w:t>
-      </w:r>
-      <w:r>
-        <w:t>me dilation, and so on.</w:t>
+        <w:t>Please be noted that the results that are shown (especially the execution time) shown inside the Jupyter Notebook may be slightly different from what is shown here. The reason being non-controllable factors such as current CPU load, (maybe) gravitational time dilation, and so on.</w:t>
       </w:r>
     </w:p>
     <w:p/>
@@ -11250,10 +10859,7 @@
             </w:pPr>
             <w:r>
               <w:lastRenderedPageBreak/>
-              <w:t>Summary (for Nearest Neig</w:t>
-            </w:r>
-            <w:r>
-              <w:t>hbour)</w:t>
+              <w:t>Summary (for Nearest Neighbour)</w:t>
             </w:r>
           </w:p>
           <w:p>
@@ -11396,10 +11002,7 @@
             </w:pPr>
             <w:r>
               <w:lastRenderedPageBreak/>
-              <w:t>Summary (fo</w:t>
-            </w:r>
-            <w:r>
-              <w:t>r Nearest Neighbour)</w:t>
+              <w:t>Summary (for Nearest Neighbour)</w:t>
             </w:r>
           </w:p>
           <w:p>
@@ -11472,10 +11075,7 @@
               <w:spacing w:line="240" w:lineRule="auto"/>
             </w:pPr>
             <w:r>
-              <w:t>Detection Accuracy [(cor</w:t>
-            </w:r>
-            <w:r>
-              <w:t xml:space="preserve">rect + incorrect) / total] * 100%: </w:t>
+              <w:t xml:space="preserve">Detection Accuracy [(correct + incorrect) / total] * 100%: </w:t>
             </w:r>
           </w:p>
           <w:p>
@@ -11540,11 +11140,7 @@
           </w:tcPr>
           <w:p>
             <w:r>
-              <w:lastRenderedPageBreak/>
-              <w:t xml:space="preserve">Since KNN performs 4% better in terms of absolute accuracy, and 2.15% better in detection accuracy, while using less time, we can conclude that KNN is the superior model, and use it for the rest of the hypotheses. If you are interested in the results, you </w:t>
-            </w:r>
-            <w:r>
-              <w:t>may refer to the Jupyter notebook.</w:t>
+              <w:t>Since KNN performs 4% better in terms of absolute accuracy, and 2.15% better in detection accuracy, while using less time, we can conclude that KNN is the superior model, and use it for the rest of the hypotheses. If you are interested in the results, you may refer to the Jupyter notebook.</w:t>
             </w:r>
           </w:p>
         </w:tc>
@@ -11853,10 +11449,7 @@
               <w:spacing w:line="240" w:lineRule="auto"/>
             </w:pPr>
             <w:r>
-              <w:t>===========</w:t>
-            </w:r>
-            <w:r>
-              <w:t>=======</w:t>
+              <w:t>==================</w:t>
             </w:r>
           </w:p>
           <w:p>
@@ -12186,13 +11779,7 @@
               <w:rPr>
                 <w:highlight w:val="white"/>
               </w:rPr>
-              <w:t>Detection Accuracy [(correct + incorre</w:t>
-            </w:r>
-            <w:r>
-              <w:rPr>
-                <w:highlight w:val="white"/>
-              </w:rPr>
-              <w:t xml:space="preserve">ct) / total] * 100%: </w:t>
+              <w:t xml:space="preserve">Detection Accuracy [(correct + incorrect) / total] * 100%: </w:t>
             </w:r>
           </w:p>
           <w:p>
@@ -12268,7 +11855,6 @@
           </w:tcPr>
           <w:p>
             <w:r>
-              <w:lastRenderedPageBreak/>
               <w:t>H3: The system should be able to identify the detected face in at least 60% of the sample pictures given at 30x30 pixels.</w:t>
             </w:r>
           </w:p>
@@ -12356,10 +11942,7 @@
               <w:spacing w:line="240" w:lineRule="auto"/>
             </w:pPr>
             <w:r>
-              <w:t>Faces not identified:</w:t>
-            </w:r>
-            <w:r>
-              <w:t xml:space="preserve">  5</w:t>
+              <w:t>Faces not identified:  5</w:t>
             </w:r>
           </w:p>
           <w:p>
@@ -12641,13 +12224,7 @@
               <w:rPr>
                 <w:highlight w:val="white"/>
               </w:rPr>
-              <w:t>====</w:t>
-            </w:r>
-            <w:r>
-              <w:rPr>
-                <w:highlight w:val="white"/>
-              </w:rPr>
-              <w:t>==================</w:t>
+              <w:t>======================</w:t>
             </w:r>
           </w:p>
           <w:p>
@@ -12998,7 +12575,7 @@
                 <w:noProof/>
               </w:rPr>
               <w:drawing>
-                <wp:inline distT="114300" distB="114300" distL="114300" distR="114300">
+                <wp:inline distT="114300" distB="114300" distL="114300" distR="114300" wp14:anchorId="32575BB6" wp14:editId="5C662118">
                   <wp:extent cx="1376363" cy="1479590"/>
                   <wp:effectExtent l="0" t="0" r="0" b="0"/>
                   <wp:docPr id="23" name="image22.png"/>
@@ -13078,7 +12655,7 @@
                 <w:noProof/>
               </w:rPr>
               <w:drawing>
-                <wp:inline distT="114300" distB="114300" distL="114300" distR="114300">
+                <wp:inline distT="114300" distB="114300" distL="114300" distR="114300" wp14:anchorId="5510769A" wp14:editId="73A2C676">
                   <wp:extent cx="1438275" cy="1371600"/>
                   <wp:effectExtent l="0" t="0" r="0" b="0"/>
                   <wp:docPr id="26" name="image32.png"/>
@@ -13185,7 +12762,7 @@
                 <w:noProof/>
               </w:rPr>
               <w:drawing>
-                <wp:inline distT="114300" distB="114300" distL="114300" distR="114300">
+                <wp:inline distT="114300" distB="114300" distL="114300" distR="114300" wp14:anchorId="46A498E0" wp14:editId="33899487">
                   <wp:extent cx="1809750" cy="1536700"/>
                   <wp:effectExtent l="0" t="0" r="0" b="0"/>
                   <wp:docPr id="29" name="image31.png"/>
@@ -13786,7 +13363,7 @@
                 <w:noProof/>
               </w:rPr>
               <w:drawing>
-                <wp:inline distT="114300" distB="114300" distL="114300" distR="114300">
+                <wp:inline distT="114300" distB="114300" distL="114300" distR="114300" wp14:anchorId="4013E000" wp14:editId="55853B7D">
                   <wp:extent cx="1485900" cy="1295400"/>
                   <wp:effectExtent l="0" t="0" r="0" b="0"/>
                   <wp:docPr id="7" name="image14.png"/>
@@ -13867,7 +13444,7 @@
                 <w:noProof/>
               </w:rPr>
               <w:drawing>
-                <wp:inline distT="114300" distB="114300" distL="114300" distR="114300">
+                <wp:inline distT="114300" distB="114300" distL="114300" distR="114300" wp14:anchorId="7347FBEE" wp14:editId="2B98CB47">
                   <wp:extent cx="1438275" cy="1358900"/>
                   <wp:effectExtent l="0" t="0" r="0" b="0"/>
                   <wp:docPr id="9" name="image13.png"/>
@@ -13962,7 +13539,7 @@
               </w:rPr>
               <w:lastRenderedPageBreak/>
               <w:drawing>
-                <wp:inline distT="114300" distB="114300" distL="114300" distR="114300">
+                <wp:inline distT="114300" distB="114300" distL="114300" distR="114300" wp14:anchorId="1FBB3956" wp14:editId="6C936A36">
                   <wp:extent cx="1519238" cy="1367314"/>
                   <wp:effectExtent l="0" t="0" r="0" b="0"/>
                   <wp:docPr id="34" name="image35.png"/>
@@ -14026,7 +13603,6 @@
               <w:rPr>
                 <w:b/>
               </w:rPr>
-              <w:lastRenderedPageBreak/>
               <w:t xml:space="preserve"> Identify unknown face (benchmark of 34 people)</w:t>
             </w:r>
           </w:p>
@@ -14139,7 +13715,7 @@
                 <w:noProof/>
               </w:rPr>
               <w:drawing>
-                <wp:inline distT="114300" distB="114300" distL="114300" distR="114300">
+                <wp:inline distT="114300" distB="114300" distL="114300" distR="114300" wp14:anchorId="6E5E8EE1" wp14:editId="3C9C31EB">
                   <wp:extent cx="1119188" cy="1068968"/>
                   <wp:effectExtent l="0" t="0" r="0" b="0"/>
                   <wp:docPr id="30" name="image24.png"/>
@@ -14228,7 +13804,7 @@
                 <w:noProof/>
               </w:rPr>
               <w:drawing>
-                <wp:inline distT="114300" distB="114300" distL="114300" distR="114300">
+                <wp:inline distT="114300" distB="114300" distL="114300" distR="114300" wp14:anchorId="4F33D8AA" wp14:editId="130BD8DD">
                   <wp:extent cx="1109663" cy="1059870"/>
                   <wp:effectExtent l="0" t="0" r="0" b="0"/>
                   <wp:docPr id="11" name="image17.png"/>
@@ -14295,7 +13871,7 @@
                 <w:noProof/>
               </w:rPr>
               <w:drawing>
-                <wp:inline distT="114300" distB="114300" distL="114300" distR="114300">
+                <wp:inline distT="114300" distB="114300" distL="114300" distR="114300" wp14:anchorId="488B475D" wp14:editId="223D93A7">
                   <wp:extent cx="1042988" cy="1042988"/>
                   <wp:effectExtent l="0" t="0" r="0" b="0"/>
                   <wp:docPr id="20" name="image19.png"/>
@@ -14398,7 +13974,7 @@
                 <w:noProof/>
               </w:rPr>
               <w:drawing>
-                <wp:inline distT="114300" distB="114300" distL="114300" distR="114300">
+                <wp:inline distT="114300" distB="114300" distL="114300" distR="114300" wp14:anchorId="2F56317B" wp14:editId="18B4FDEC">
                   <wp:extent cx="1107677" cy="1063664"/>
                   <wp:effectExtent l="0" t="0" r="0" b="0"/>
                   <wp:docPr id="27" name="image9.png"/>
@@ -14480,7 +14056,7 @@
                 <w:noProof/>
               </w:rPr>
               <w:drawing>
-                <wp:inline distT="114300" distB="114300" distL="114300" distR="114300">
+                <wp:inline distT="114300" distB="114300" distL="114300" distR="114300" wp14:anchorId="727E1016" wp14:editId="693C1586">
                   <wp:extent cx="957263" cy="926630"/>
                   <wp:effectExtent l="0" t="0" r="0" b="0"/>
                   <wp:docPr id="2" name="image16.png"/>
@@ -14547,7 +14123,7 @@
                 <w:noProof/>
               </w:rPr>
               <w:drawing>
-                <wp:inline distT="114300" distB="114300" distL="114300" distR="114300">
+                <wp:inline distT="114300" distB="114300" distL="114300" distR="114300" wp14:anchorId="4112A77F" wp14:editId="03B0899C">
                   <wp:extent cx="976313" cy="976313"/>
                   <wp:effectExtent l="0" t="0" r="0" b="0"/>
                   <wp:docPr id="28" name="image28.png"/>
@@ -14672,7 +14248,7 @@
                 <w:noProof/>
               </w:rPr>
               <w:drawing>
-                <wp:inline distT="114300" distB="114300" distL="114300" distR="114300">
+                <wp:inline distT="114300" distB="114300" distL="114300" distR="114300" wp14:anchorId="269BCA50" wp14:editId="41AD3215">
                   <wp:extent cx="1107677" cy="1063664"/>
                   <wp:effectExtent l="0" t="0" r="0" b="0"/>
                   <wp:docPr id="4" name="image9.png"/>
@@ -14754,7 +14330,7 @@
                 <w:noProof/>
               </w:rPr>
               <w:drawing>
-                <wp:inline distT="114300" distB="114300" distL="114300" distR="114300">
+                <wp:inline distT="114300" distB="114300" distL="114300" distR="114300" wp14:anchorId="2C67335C" wp14:editId="0E2A2133">
                   <wp:extent cx="957263" cy="926630"/>
                   <wp:effectExtent l="0" t="0" r="0" b="0"/>
                   <wp:docPr id="5" name="image16.png"/>
@@ -14821,7 +14397,7 @@
                 <w:noProof/>
               </w:rPr>
               <w:drawing>
-                <wp:inline distT="114300" distB="114300" distL="114300" distR="114300">
+                <wp:inline distT="114300" distB="114300" distL="114300" distR="114300" wp14:anchorId="01484DAA" wp14:editId="4DD825B5">
                   <wp:extent cx="976313" cy="976313"/>
                   <wp:effectExtent l="0" t="0" r="0" b="0"/>
                   <wp:docPr id="35" name="image28.png"/>
@@ -15000,7 +14576,7 @@
                 <w:noProof/>
               </w:rPr>
               <w:drawing>
-                <wp:inline distT="114300" distB="114300" distL="114300" distR="114300">
+                <wp:inline distT="114300" distB="114300" distL="114300" distR="114300" wp14:anchorId="782B7E5F" wp14:editId="379C0437">
                   <wp:extent cx="4224338" cy="2185899"/>
                   <wp:effectExtent l="0" t="0" r="0" b="0"/>
                   <wp:docPr id="37" name="image30.png"/>
@@ -15105,7 +14681,7 @@
                 <w:noProof/>
               </w:rPr>
               <w:drawing>
-                <wp:inline distT="114300" distB="114300" distL="114300" distR="114300">
+                <wp:inline distT="114300" distB="114300" distL="114300" distR="114300" wp14:anchorId="775A75A3" wp14:editId="645FEF3D">
                   <wp:extent cx="3976688" cy="2310266"/>
                   <wp:effectExtent l="0" t="0" r="0" b="0"/>
                   <wp:docPr id="17" name="image11.png"/>
@@ -15210,7 +14786,7 @@
                 <w:noProof/>
               </w:rPr>
               <w:drawing>
-                <wp:inline distT="114300" distB="114300" distL="114300" distR="114300">
+                <wp:inline distT="114300" distB="114300" distL="114300" distR="114300" wp14:anchorId="4F69EF45" wp14:editId="2E0D0A6D">
                   <wp:extent cx="5000625" cy="279400"/>
                   <wp:effectExtent l="0" t="0" r="0" b="0"/>
                   <wp:docPr id="22" name="image25.png"/>
@@ -15302,7 +14878,7 @@
                 <w:noProof/>
               </w:rPr>
               <w:drawing>
-                <wp:inline distT="114300" distB="114300" distL="114300" distR="114300">
+                <wp:inline distT="114300" distB="114300" distL="114300" distR="114300" wp14:anchorId="4555C1B4" wp14:editId="05F4E286">
                   <wp:extent cx="5000625" cy="952500"/>
                   <wp:effectExtent l="0" t="0" r="0" b="0"/>
                   <wp:docPr id="6" name="image2.png"/>
@@ -15407,7 +14983,7 @@
                 <w:noProof/>
               </w:rPr>
               <w:drawing>
-                <wp:inline distT="114300" distB="114300" distL="114300" distR="114300">
+                <wp:inline distT="114300" distB="114300" distL="114300" distR="114300" wp14:anchorId="1EA2D0C6" wp14:editId="67300834">
                   <wp:extent cx="4176713" cy="1996866"/>
                   <wp:effectExtent l="0" t="0" r="0" b="0"/>
                   <wp:docPr id="8" name="image10.png"/>
@@ -15519,7 +15095,7 @@
                 <w:noProof/>
               </w:rPr>
               <w:drawing>
-                <wp:inline distT="114300" distB="114300" distL="114300" distR="114300">
+                <wp:inline distT="114300" distB="114300" distL="114300" distR="114300" wp14:anchorId="38B7AFA6" wp14:editId="79DA3756">
                   <wp:extent cx="4119563" cy="1969543"/>
                   <wp:effectExtent l="0" t="0" r="0" b="0"/>
                   <wp:docPr id="36" name="image21.png"/>
@@ -15643,7 +15219,7 @@
               </w:rPr>
               <w:lastRenderedPageBreak/>
               <w:drawing>
-                <wp:inline distT="114300" distB="114300" distL="114300" distR="114300">
+                <wp:inline distT="114300" distB="114300" distL="114300" distR="114300" wp14:anchorId="4389DBBF" wp14:editId="1AC011D2">
                   <wp:extent cx="5000625" cy="1689100"/>
                   <wp:effectExtent l="0" t="0" r="0" b="0"/>
                   <wp:docPr id="3" name="image8.png"/>
@@ -15707,7 +15283,6 @@
               <w:rPr>
                 <w:b/>
               </w:rPr>
-              <w:lastRenderedPageBreak/>
               <w:t>Improvement</w:t>
             </w:r>
           </w:p>
@@ -15832,13 +15407,7 @@
               <w:rPr>
                 <w:b/>
               </w:rPr>
-              <w:t>Absolute Accuracy (correct / [correct + in</w:t>
-            </w:r>
-            <w:r>
-              <w:rPr>
-                <w:b/>
-              </w:rPr>
-              <w:t xml:space="preserve">correct + not detected]) * 100%: </w:t>
+              <w:t xml:space="preserve">Absolute Accuracy (correct / [correct + incorrect + not detected]) * 100%: </w:t>
             </w:r>
           </w:p>
           <w:p>
@@ -16042,13 +15611,7 @@
               <w:rPr>
                 <w:b/>
               </w:rPr>
-              <w:t xml:space="preserve">Detection Accuracy [(correct + incorrect) </w:t>
-            </w:r>
-            <w:r>
-              <w:rPr>
-                <w:b/>
-              </w:rPr>
-              <w:t xml:space="preserve">/ total] * 100%: </w:t>
+              <w:t xml:space="preserve">Detection Accuracy [(correct + incorrect) / total] * 100%: </w:t>
             </w:r>
           </w:p>
           <w:p>
@@ -16718,10 +16281,7 @@
         <w:spacing w:line="240" w:lineRule="auto"/>
       </w:pPr>
       <w:r>
-        <w:t>Based on our results, KNN performs 4% better in terms of absolu</w:t>
-      </w:r>
-      <w:r>
-        <w:t>te accuracy, and 2.15% better in detection accuracy, while using less time. Therefore, we have dropped the SVM model.</w:t>
+        <w:t>Based on our results, KNN performs 4% better in terms of absolute accuracy, and 2.15% better in detection accuracy, while using less time. Therefore, we have dropped the SVM model.</w:t>
       </w:r>
     </w:p>
     <w:p>
@@ -16736,10 +16296,7 @@
         <w:spacing w:line="240" w:lineRule="auto"/>
       </w:pPr>
       <w:r>
-        <w:t>When I discussed with my teammates, I noticed that their SVM model works better than their KNN model. However, there is one glaring diffe</w:t>
-      </w:r>
-      <w:r>
-        <w:t>rence is that both their SVM model and their KNN models are trained models. In my case, my KNN model is pre-trained, while only the SVM model is trained.</w:t>
+        <w:t>When I discussed with my teammates, I noticed that their SVM model works better than their KNN model. However, there is one glaring difference is that both their SVM model and their KNN models are trained models. In my case, my KNN model is pre-trained, while only the SVM model is trained.</w:t>
       </w:r>
     </w:p>
     <w:p>
@@ -16754,10 +16311,7 @@
         <w:spacing w:line="240" w:lineRule="auto"/>
       </w:pPr>
       <w:r>
-        <w:t>Therefore, it is vital to do some testing, and since our H1 does not exactly specify what model we mu</w:t>
-      </w:r>
-      <w:r>
-        <w:t>st use, we took advantage of that fact, and tested both models first, before moving on to the rest of the hypotheses using the model of our choice.</w:t>
+        <w:t>Therefore, it is vital to do some testing, and since our H1 does not exactly specify what model we must use, we took advantage of that fact, and tested both models first, before moving on to the rest of the hypotheses using the model of our choice.</w:t>
       </w:r>
     </w:p>
     <w:p>
@@ -16772,13 +16326,7 @@
         <w:spacing w:line="240" w:lineRule="auto"/>
       </w:pPr>
       <w:r>
-        <w:t>In the end, K-NN fares superior, compared to a SVM model in our case. One author states that If training da</w:t>
-      </w:r>
-      <w:r>
-        <w:t>ta is much larger than no. of features(m&gt;&gt;n), KNN is better than SVM. SVM outperforms KNN when there are large features and lesser training data (Varghese 2019). Since my KNN is already pre-trained, my training data is comparatively much more than my teamm</w:t>
-      </w:r>
-      <w:r>
-        <w:t>ate’s. Therefore, KNN pulled ahead in this situation.</w:t>
+        <w:t>In the end, K-NN fares superior, compared to a SVM model in our case. One author states that If training data is much larger than no. of features(m&gt;&gt;n), KNN is better than SVM. SVM outperforms KNN when there are large features and lesser training data (Varghese 2019). Since my KNN is already pre-trained, my training data is comparatively much more than my teammate’s. Therefore, KNN pulled ahead in this situation.</w:t>
       </w:r>
     </w:p>
     <w:p>
@@ -16792,7 +16340,7 @@
         </w:rPr>
         <w:lastRenderedPageBreak/>
         <w:drawing>
-          <wp:inline distT="114300" distB="114300" distL="114300" distR="114300">
+          <wp:inline distT="114300" distB="114300" distL="114300" distR="114300" wp14:anchorId="55785A30" wp14:editId="0528C66C">
             <wp:extent cx="5943600" cy="2181225"/>
             <wp:effectExtent l="0" t="0" r="0" b="0"/>
             <wp:docPr id="12" name="image5.png"/>
@@ -17002,10 +16550,7 @@
           </w:tcPr>
           <w:p>
             <w:r>
-              <w:t>H</w:t>
-            </w:r>
-            <w:r>
-              <w:t>4: The system should be able to correctly identify ‘Alejandro_Toledo_0011.jpg’ as Alejandro_Toledo at 30x30 pixels.</w:t>
+              <w:t>H4: The system should be able to correctly identify ‘Alejandro_Toledo_0011.jpg’ as Alejandro_Toledo at 30x30 pixels.</w:t>
             </w:r>
           </w:p>
         </w:tc>
@@ -17045,10 +16590,7 @@
           </w:tcPr>
           <w:p>
             <w:r>
-              <w:t xml:space="preserve">H5: The system should be able to detect ⅔ of the sample pictures given at 30 width pixels (limitation: can only control one side </w:t>
-            </w:r>
-            <w:r>
-              <w:t>reliably).</w:t>
+              <w:t>H5: The system should be able to detect ⅔ of the sample pictures given at 30 width pixels (limitation: can only control one side reliably).</w:t>
             </w:r>
           </w:p>
         </w:tc>
@@ -17078,10 +16620,7 @@
     <w:p/>
     <w:p>
       <w:r>
-        <w:t>These four hypotheses are mainly to show that the system is able to detect faces in low resolution effectively. The H2 &amp; H3 results significantly exceed the initial 60% requirement at 30x30 pixels. All image enhancement works well, w</w:t>
-      </w:r>
-      <w:r>
-        <w:t>ith EDSR better than Bicubic, and better than nearest neighbour. Note that in H5, due to the shape of my face, I can only adjust the width reliably.</w:t>
+        <w:t>These four hypotheses are mainly to show that the system is able to detect faces in low resolution effectively. The H2 &amp; H3 results significantly exceed the initial 60% requirement at 30x30 pixels. All image enhancement works well, with EDSR better than Bicubic, and better than nearest neighbour. Note that in H5, due to the shape of my face, I can only adjust the width reliably.</w:t>
       </w:r>
     </w:p>
     <w:p/>
@@ -17233,13 +16772,7 @@
     <w:p/>
     <w:p>
       <w:r>
-        <w:t>These two hypothes</w:t>
-      </w:r>
-      <w:r>
-        <w:t>es are mainly to test if the system can properly ignore unknown faces. Adriana_Lima_C is not found in the “Unknown” dataset, which confirms that the system can properly identify unknown people as unknown. However, in H6, the system was not able to correctl</w:t>
-      </w:r>
-      <w:r>
-        <w:t xml:space="preserve">y identify a sufficient number of people as unknown. Therefore, mixed results are obtained here. </w:t>
+        <w:t xml:space="preserve">These two hypotheses are mainly to test if the system can properly ignore unknown faces. Adriana_Lima_C is not found in the “Unknown” dataset, which confirms that the system can properly identify unknown people as unknown. However, in H6, the system was not able to correctly identify a sufficient number of people as unknown. Therefore, mixed results are obtained here. </w:t>
       </w:r>
     </w:p>
     <w:p/>
@@ -17407,10 +16940,7 @@
           </w:tcPr>
           <w:p>
             <w:r>
-              <w:t xml:space="preserve">H10: The system should be able to warn the user if the </w:t>
-            </w:r>
-            <w:r>
-              <w:t>‘dataset’ folder is not found or empty when encoding</w:t>
+              <w:t>H10: The system should be able to warn the user if the ‘dataset’ folder is not found or empty when encoding</w:t>
             </w:r>
           </w:p>
         </w:tc>
@@ -17490,10 +17020,7 @@
           </w:tcPr>
           <w:p>
             <w:r>
-              <w:t>H12: The system should be able to warn the user if a picture has more th</w:t>
-            </w:r>
-            <w:r>
-              <w:t>an one faces while encoding</w:t>
+              <w:t>H12: The system should be able to warn the user if a picture has more than one faces while encoding</w:t>
             </w:r>
           </w:p>
         </w:tc>
@@ -17603,13 +17130,7 @@
     <w:p/>
     <w:p>
       <w:r>
-        <w:t xml:space="preserve">H8 to H14 are all mainly validation &amp; exception handling. Validation &amp; exception handling is very important to ensure the application works well. In this </w:t>
-      </w:r>
-      <w:r>
-        <w:t>case, all the validations passed, which indicates that the application is good for use, with minimal bugs. Note that in my case, I prevented exceptions from happening in the first place, rather than try-catch them, because it's cleaner (for example, inside</w:t>
-      </w:r>
-      <w:r>
-        <w:t xml:space="preserve"> the summary part, it is possible to have no images and cause a DivideByZero exception, however, I prevented that by skipping the summary if there are no images in the first place).</w:t>
+        <w:t>H8 to H14 are all mainly validation &amp; exception handling. Validation &amp; exception handling is very important to ensure the application works well. In this case, all the validations passed, which indicates that the application is good for use, with minimal bugs. Note that in my case, I prevented exceptions from happening in the first place, rather than try-catch them, because it's cleaner (for example, inside the summary part, it is possible to have no images and cause a DivideByZero exception, however, I prevented that by skipping the summary if there are no images in the first place).</w:t>
       </w:r>
     </w:p>
     <w:p/>
@@ -17762,16 +17283,7 @@
     <w:p/>
     <w:p>
       <w:r>
-        <w:t xml:space="preserve">H15 and H16 reflect the outcome </w:t>
-      </w:r>
-      <w:r>
-        <w:t>that slower image enhancements provide better detection. The biggest jump is from using the bicubic scaling rather than nearest neighbour method to scale. With just an average time increase of 0.02 seconds, the absolute accuracy increased by 4%. The smalle</w:t>
-      </w:r>
-      <w:r>
-        <w:t>r jump is from using the EDSR, which provided another 1% boost to the absolute accuracy. However, the increase of 0.86 seconds which more than doubles the time means that the performance is lower than expected. This does not mean that EDSR is useless howev</w:t>
-      </w:r>
-      <w:r>
-        <w:t xml:space="preserve">er, but it is not suitable for use in performance-demanding situations. Nevertheless, we have to accept H13, and reject H14. </w:t>
+        <w:t xml:space="preserve">H15 and H16 reflect the outcome that slower image enhancements provide better detection. The biggest jump is from using the bicubic scaling rather than nearest neighbour method to scale. With just an average time increase of 0.02 seconds, the absolute accuracy increased by 4%. The smaller jump is from using the EDSR, which provided another 1% boost to the absolute accuracy. However, the increase of 0.86 seconds which more than doubles the time means that the performance is lower than expected. This does not mean that EDSR is useless however, but it is not suitable for use in performance-demanding situations. Nevertheless, we have to accept H13, and reject H14. </w:t>
       </w:r>
     </w:p>
     <w:p>
@@ -17985,10 +17497,7 @@
               <w:spacing w:line="240" w:lineRule="auto"/>
             </w:pPr>
             <w:r>
-              <w:t>Successfully accom</w:t>
-            </w:r>
-            <w:r>
-              <w:t>plished. Managed to enable acceptable detection even at 30x30 pixels.</w:t>
+              <w:t>Successfully accomplished. Managed to enable acceptable detection even at 30x30 pixels.</w:t>
             </w:r>
           </w:p>
         </w:tc>
@@ -18007,10 +17516,7 @@
           </w:tcPr>
           <w:p>
             <w:r>
-              <w:t>To achieve at least 60% accuracy. The system must at least be able to recognize faces correctly the majority of the time. Due to time constraints, further enhancements can be done in th</w:t>
-            </w:r>
-            <w:r>
-              <w:t>e future. However, the system must be at least usable and can be trusted by others.</w:t>
+              <w:t>To achieve at least 60% accuracy. The system must at least be able to recognize faces correctly the majority of the time. Due to time constraints, further enhancements can be done in the future. However, the system must be at least usable and can be trusted by others.</w:t>
             </w:r>
           </w:p>
         </w:tc>
@@ -18067,10 +17573,7 @@
               <w:spacing w:line="240" w:lineRule="auto"/>
             </w:pPr>
             <w:r>
-              <w:t>For slower settings, the system was able to achieve be</w:t>
-            </w:r>
-            <w:r>
-              <w:t>tter accuracy as well.</w:t>
+              <w:t>For slower settings, the system was able to achieve better accuracy as well.</w:t>
             </w:r>
           </w:p>
         </w:tc>
@@ -18122,10 +17625,7 @@
             </w:pPr>
             <w:r>
               <w:lastRenderedPageBreak/>
-              <w:t>Successfu</w:t>
-            </w:r>
-            <w:r>
-              <w:t>lly accomplished. System was able to recognize a person’s face in less than 1 second using HOG + Bicubic.</w:t>
+              <w:t>Successfully accomplished. System was able to recognize a person’s face in less than 1 second using HOG + Bicubic.</w:t>
             </w:r>
           </w:p>
           <w:p>
@@ -18155,10 +17655,7 @@
             </w:pPr>
             <w:r>
               <w:lastRenderedPageBreak/>
-              <w:t>However, HOG + EDSR, despite having better accuracy, is too slow for video/webcam use. It is only suitable for image use, unless a CUDA-enabled GPU i</w:t>
-            </w:r>
-            <w:r>
-              <w:t>s used.</w:t>
+              <w:t>However, HOG + EDSR, despite having better accuracy, is too slow for video/webcam use. It is only suitable for image use, unless a CUDA-enabled GPU is used.</w:t>
             </w:r>
           </w:p>
         </w:tc>
@@ -18213,10 +17710,7 @@
     </w:p>
     <w:p>
       <w:r>
-        <w:t>Personally, time is the biggest limiter in this assignment. Due to having dozens of coursework, I need to manage time very strictly. This means that I cannot spend too much time on any particular assignment. As a result, even if there are better, more opti</w:t>
-      </w:r>
-      <w:r>
-        <w:t>mal ways for low-resolution face-recognition, it is not possible for me to explore them in this short amount of time.</w:t>
+        <w:t>Personally, time is the biggest limiter in this assignment. Due to having dozens of coursework, I need to manage time very strictly. This means that I cannot spend too much time on any particular assignment. As a result, even if there are better, more optimal ways for low-resolution face-recognition, it is not possible for me to explore them in this short amount of time.</w:t>
       </w:r>
     </w:p>
     <w:p>
@@ -18233,19 +17727,13 @@
     </w:p>
     <w:p>
       <w:r>
-        <w:t xml:space="preserve">The hardware used for this is an Intel i7-6500U with Intel HD Graphics 520. As an ultra-low-voltage CPU, it is very slow, and incapable of executing face identification at a high speed. Due to the lack of a proper GPU capable of accelerating the work, the </w:t>
-      </w:r>
-      <w:r>
-        <w:t>speed of the system is very slow, with inference taking more than a second when using the best way to improve resolution (EDSR).</w:t>
+        <w:t>The hardware used for this is an Intel i7-6500U with Intel HD Graphics 520. As an ultra-low-voltage CPU, it is very slow, and incapable of executing face identification at a high speed. Due to the lack of a proper GPU capable of accelerating the work, the speed of the system is very slow, with inference taking more than a second when using the best way to improve resolution (EDSR).</w:t>
       </w:r>
     </w:p>
     <w:p/>
     <w:p>
       <w:r>
-        <w:t xml:space="preserve">Furthermore, we are also unable to take advantage of the CNN method for face recognition. It was noted by the author that CNN </w:t>
-      </w:r>
-      <w:r>
-        <w:t>is only suitable for use in GPU. We also need to use EDSR because EDSR has higher accuracy (sometimes better detection, sometimes lower false positive).</w:t>
+        <w:t>Furthermore, we are also unable to take advantage of the CNN method for face recognition. It was noted by the author that CNN is only suitable for use in GPU. We also need to use EDSR because EDSR has higher accuracy (sometimes better detection, sometimes lower false positive).</w:t>
       </w:r>
     </w:p>
     <w:p/>
@@ -18263,10 +17751,7 @@
     </w:p>
     <w:p>
       <w:r>
-        <w:t xml:space="preserve">In the future, I plan to improve this low-resolution face detection &amp; recognition </w:t>
-      </w:r>
-      <w:r>
-        <w:t>through the following:</w:t>
+        <w:t>In the future, I plan to improve this low-resolution face detection &amp; recognition through the following:</w:t>
       </w:r>
     </w:p>
     <w:p>
@@ -18288,10 +17773,7 @@
         </w:numPr>
       </w:pPr>
       <w:r>
-        <w:t>Make th</w:t>
-      </w:r>
-      <w:r>
-        <w:t>is system take advantage of GPU, which supports parallel processing, and can dramatically reduce the training &amp; inference time.</w:t>
+        <w:t>Make this system take advantage of GPU, which supports parallel processing, and can dramatically reduce the training &amp; inference time.</w:t>
       </w:r>
     </w:p>
     <w:p>
@@ -18365,10 +17847,7 @@
     <w:p/>
     <w:p>
       <w:r>
-        <w:t>Dwivedi, D 2018, Face Detection For Beginners, Towards Data Science, Towar</w:t>
-      </w:r>
-      <w:r>
-        <w:t>ds Data Science, viewed 10 April 2021, &lt;https://towardsdatascience.com/face-detection-for-beginners-e58e8f21aad9&gt;.</w:t>
+        <w:t>Dwivedi, D 2018, Face Detection For Beginners, Towards Data Science, Towards Data Science, viewed 10 April 2021, &lt;https://towardsdatascience.com/face-detection-for-beginners-e58e8f21aad9&gt;.</w:t>
       </w:r>
     </w:p>
     <w:p>
@@ -18396,10 +17875,7 @@
     </w:p>
     <w:p>
       <w:r>
-        <w:t xml:space="preserve">FreeCodeCamp 2018, An intuitive guide </w:t>
-      </w:r>
-      <w:r>
-        <w:t>to Convolutional Neural Networks, FreeCodeCamp, viewed 10 April 2021, &lt;</w:t>
+        <w:t>FreeCodeCamp 2018, An intuitive guide to Convolutional Neural Networks, FreeCodeCamp, viewed 10 April 2021, &lt;</w:t>
       </w:r>
       <w:hyperlink r:id="rId37" w:anchor=":~:text=Convolutional%20Neural%20Networks%20have%20a%20different%20architecture%20than%20regular%20Neural%20Networks.&amp;text=Every%20layer%20is%20made%20up,layer%20%E2%80%94%20that%20represent%20the%20predictions">
         <w:r>
@@ -18407,14 +17883,7 @@
             <w:color w:val="1155CC"/>
             <w:u w:val="single"/>
           </w:rPr>
-          <w:t>https://www.freecodecamp.org/news/an-intuitive-guide-to-convolutional-neural-networks-260c2de0a050/#:~:tex</w:t>
-        </w:r>
-        <w:r>
-          <w:rPr>
-            <w:color w:val="1155CC"/>
-            <w:u w:val="single"/>
-          </w:rPr>
-          <w:t>t=Convolutional%20Neural%20Networks%20have%20a%20different%20architecture%20than%20regular%20Neural%20Networks.&amp;text=Every%20layer%20is%20made%20up,layer%20%E2%80%94%20that%20represent%20the%20predictions</w:t>
+          <w:t>https://www.freecodecamp.org/news/an-intuitive-guide-to-convolutional-neural-networks-260c2de0a050/#:~:text=Convolutional%20Neural%20Networks%20have%20a%20different%20architecture%20than%20regular%20Neural%20Networks.&amp;text=Every%20layer%20is%20made%20up,layer%20%E2%80%94%20that%20represent%20the%20predictions</w:t>
         </w:r>
       </w:hyperlink>
       <w:r>
@@ -18442,10 +17911,7 @@
     <w:p/>
     <w:p>
       <w:r>
-        <w:t xml:space="preserve">Geitgey, A 2017, </w:t>
-      </w:r>
-      <w:r>
-        <w:t>face-recognition: Recognize faces from Python or from the command line, PyPI, viewed 9 April 2021, &lt;</w:t>
+        <w:t>Geitgey, A 2017, face-recognition: Recognize faces from Python or from the command line, PyPI, viewed 9 April 2021, &lt;</w:t>
       </w:r>
       <w:hyperlink r:id="rId39">
         <w:r>
@@ -18463,10 +17929,7 @@
     <w:p/>
     <w:p>
       <w:r>
-        <w:t>Geitgey, A 2019, face_recognition_svm.py, Face_R</w:t>
-      </w:r>
-      <w:r>
-        <w:t>ecognition, viewed 11 April 2021, &lt;</w:t>
+        <w:t>Geitgey, A 2019, face_recognition_svm.py, Face_Recognition, viewed 11 April 2021, &lt;</w:t>
       </w:r>
       <w:hyperlink r:id="rId40">
         <w:r>
@@ -18484,10 +17947,7 @@
     <w:p/>
     <w:p>
       <w:r>
-        <w:t>Geitgey, A 2020, a</w:t>
-      </w:r>
-      <w:r>
-        <w:t>geitgey/face_recognition, GitHub, viewed 9 April 2021, &lt;</w:t>
+        <w:t>Geitgey, A 2020, ageitgey/face_recognition, GitHub, viewed 9 April 2021, &lt;</w:t>
       </w:r>
       <w:hyperlink r:id="rId41">
         <w:r>
@@ -18505,10 +17965,7 @@
     <w:p/>
     <w:p>
       <w:r>
-        <w:t>Guntupalli, CS 2</w:t>
-      </w:r>
-      <w:r>
-        <w:t>020, chanddu/Face-Recognition, GitHub, viewed 10 April 2021, &lt;</w:t>
+        <w:t>Guntupalli, CS 2020, chanddu/Face-Recognition, GitHub, viewed 10 April 2021, &lt;</w:t>
       </w:r>
       <w:hyperlink r:id="rId42">
         <w:r>
@@ -18526,10 +17983,7 @@
     <w:p/>
     <w:p>
       <w:r>
-        <w:t>Hassner, T 2015, Effective Face Frontalization in Unconstrained Images, Tal Hassner,</w:t>
-      </w:r>
-      <w:r>
-        <w:t xml:space="preserve"> viewed 9 April 2021, &lt;</w:t>
+        <w:t>Hassner, T 2015, Effective Face Frontalization in Unconstrained Images, Tal Hassner, viewed 9 April 2021, &lt;</w:t>
       </w:r>
       <w:hyperlink r:id="rId43">
         <w:r>
@@ -18554,10 +18008,7 @@
     <w:p>
       <w:r>
         <w:lastRenderedPageBreak/>
-        <w:t>HenningsYeomans, PH, S. Baker &amp; B. V. K. V. Kumar 2008, ‘Recognition of LowResolution Faces Using Multiple Still Images and Multiple Cameras’, in 2008 IEEE S</w:t>
-      </w:r>
-      <w:r>
-        <w:t>econd International Conference on Biometrics: Theory, Applications and Systems, vol. , no. , pp. 1–6.</w:t>
+        <w:t>HenningsYeomans, PH, S. Baker &amp; B. V. K. V. Kumar 2008, ‘Recognition of LowResolution Faces Using Multiple Still Images and Multiple Cameras’, in 2008 IEEE Second International Conference on Biometrics: Theory, Applications and Systems, vol. , no. , pp. 1–6.</w:t>
       </w:r>
     </w:p>
     <w:p>
@@ -18570,14 +18021,7 @@
             <w:color w:val="1155CC"/>
             <w:u w:val="single"/>
           </w:rPr>
-          <w:t>https://software.intel.com/content/www/us/en/develop/documentation/ipp-dev-reference/top/volume-2-image-processing/computer</w:t>
-        </w:r>
-        <w:r>
-          <w:rPr>
-            <w:color w:val="1155CC"/>
-            <w:u w:val="single"/>
-          </w:rPr>
-          <w:t>-vision/feature-detection-functions/histogram-of-oriented-gradients-hog-descriptor.html</w:t>
+          <w:t>https://software.intel.com/content/www/us/en/develop/documentation/ipp-dev-reference/top/volume-2-image-processing/computer-vision/feature-detection-functions/histogram-of-oriented-gradients-hog-descriptor.html</w:t>
         </w:r>
       </w:hyperlink>
       <w:r>
@@ -18592,10 +18036,7 @@
     </w:p>
     <w:p>
       <w:r>
-        <w:t>Li, P, J. Flynn, P, Prieto,</w:t>
-      </w:r>
-      <w:r>
-        <w:t xml:space="preserve"> L &amp; Mery, D 2018, ‘Face Recognition in Low Quality Images: A Survey’, CoRR, vol. abs/1805.11519, no. , viewed 9 April 2021, &lt;</w:t>
+        <w:t>Li, P, J. Flynn, P, Prieto, L &amp; Mery, D 2018, ‘Face Recognition in Low Quality Images: A Survey’, CoRR, vol. abs/1805.11519, no. , viewed 9 April 2021, &lt;</w:t>
       </w:r>
       <w:hyperlink r:id="rId45">
         <w:r>
@@ -18618,10 +18059,7 @@
     </w:p>
     <w:p>
       <w:r>
-        <w:t xml:space="preserve">Malczewski, K &amp; Stasiński, R 2009, ‘Super resolution for multimedia, image, and video processing applications’, M Grgic, K Delac </w:t>
-      </w:r>
-      <w:r>
-        <w:t>&amp; M Ghanbari (eds), Springer Berlin Heidelberg, pp. 171–208.</w:t>
+        <w:t>Malczewski, K &amp; Stasiński, R 2009, ‘Super resolution for multimedia, image, and video processing applications’, M Grgic, K Delac &amp; M Ghanbari (eds), Springer Berlin Heidelberg, pp. 171–208.</w:t>
       </w:r>
     </w:p>
     <w:p/>
@@ -18645,10 +18083,7 @@
     <w:p/>
     <w:p>
       <w:r>
-        <w:t>Omid Abdollahi Aghdam, Behzad Bozorg</w:t>
-      </w:r>
-      <w:r>
-        <w:t>tabar, Hazim Kemal Ekenel &amp; Jean-Philippe Thiran 2019, ‘Exploring factors for improving low resolution face recognition’, CoRR, vol. abs/1907.10104.</w:t>
+        <w:t>Omid Abdollahi Aghdam, Behzad Bozorgtabar, Hazim Kemal Ekenel &amp; Jean-Philippe Thiran 2019, ‘Exploring factors for improving low resolution face recognition’, CoRR, vol. abs/1907.10104.</w:t>
       </w:r>
     </w:p>
     <w:p/>
@@ -18695,18 +18130,12 @@
     </w:p>
     <w:p>
       <w:r>
-        <w:t>Panda</w:t>
-      </w:r>
-      <w:r>
-        <w:t>Security 2019, The Complete Guide to Facial Recognition Technology - Panda Security, Panda Security Mediacenter, viewed 10 April 2021, &lt;https://www.pandasecurity.com/en/mediacenter/panda-security/facial-recognition-technology/&gt;.</w:t>
-      </w:r>
-    </w:p>
-    <w:p>
-      <w:r>
-        <w:t>Parmar, DN &amp; Mehta, BB 2013</w:t>
-      </w:r>
-      <w:r>
-        <w:t>, Face Recognition Methods &amp; Applications, viewed 10 April 2021, &lt;</w:t>
+        <w:t>PandaSecurity 2019, The Complete Guide to Facial Recognition Technology - Panda Security, Panda Security Mediacenter, viewed 10 April 2021, &lt;https://www.pandasecurity.com/en/mediacenter/panda-security/facial-recognition-technology/&gt;.</w:t>
+      </w:r>
+    </w:p>
+    <w:p>
+      <w:r>
+        <w:t>Parmar, DN &amp; Mehta, BB 2013, Face Recognition Methods &amp; Applications, viewed 10 April 2021, &lt;</w:t>
       </w:r>
       <w:hyperlink r:id="rId49">
         <w:r>
@@ -18725,10 +18154,7 @@
     <w:p>
       <w:r>
         <w:lastRenderedPageBreak/>
-        <w:t>Pluralsight 2020, Face Recognition Walkthrough--FaceNet | Pl</w:t>
-      </w:r>
-      <w:r>
-        <w:t>uralsight, www.pluralsight.com, viewed 10 April 2021, &lt;</w:t>
+        <w:t>Pluralsight 2020, Face Recognition Walkthrough--FaceNet | Pluralsight, www.pluralsight.com, viewed 10 April 2021, &lt;</w:t>
       </w:r>
       <w:hyperlink r:id="rId50">
         <w:r>
@@ -18746,19 +18172,13 @@
     <w:p/>
     <w:p>
       <w:r>
-        <w:t>Ren, W, Zhang, J, Ma, L, Pan, J, Ca</w:t>
-      </w:r>
-      <w:r>
-        <w:t>o, X, Zuo, W, Liu, W &amp; Yang, M-H 2018, ‘Deep non-blind deconvolution via generalized low-rank approximation’, Curran Associates Inc., Montréal, Canada, pp. 295–305.</w:t>
+        <w:t>Ren, W, Zhang, J, Ma, L, Pan, J, Cao, X, Zuo, W, Liu, W &amp; Yang, M-H 2018, ‘Deep non-blind deconvolution via generalized low-rank approximation’, Curran Associates Inc., Montréal, Canada, pp. 295–305.</w:t>
       </w:r>
     </w:p>
     <w:p/>
     <w:p>
       <w:r>
-        <w:t>Rosebrock, A 2018a, Face recognition with OpenCV, Python, and deep learning - PyImageSearc</w:t>
-      </w:r>
-      <w:r>
-        <w:t>h, PyImageSearch, viewed 10 April 2021, &lt;</w:t>
+        <w:t>Rosebrock, A 2018a, Face recognition with OpenCV, Python, and deep learning - PyImageSearch, PyImageSearch, viewed 10 April 2021, &lt;</w:t>
       </w:r>
       <w:hyperlink r:id="rId51">
         <w:r>
@@ -18776,10 +18196,7 @@
     <w:p/>
     <w:p>
       <w:r>
-        <w:t>―</w:t>
-      </w:r>
-      <w:r>
-        <w:t xml:space="preserve"> 2018b, OpenCV Face Recognition - PyImageSearch, PyImageSearch, viewed 10 April 2021, &lt;https://www.pyimagesearch.com/2018/09/24/opencv-face-recognition/&gt;.</w:t>
+        <w:t>― 2018b, OpenCV Face Recognition - PyImageSearch, PyImageSearch, viewed 10 April 2021, &lt;https://www.pyimagesearch.com/2018/09/24/opencv-face-recognition/&gt;.</w:t>
       </w:r>
     </w:p>
     <w:p>
@@ -18802,10 +18219,7 @@
     <w:p/>
     <w:p>
       <w:r>
-        <w:t>Sight Machine Inc 2011, SimpleCV: Make Computers See</w:t>
-      </w:r>
-      <w:r>
-        <w:t xml:space="preserve"> with SimpleCV, the Python Framework for Machine Vision, PyPI, viewed 9 April 2021, &lt;https://pypi.org/project/SimpleCV/&gt;.</w:t>
+        <w:t>Sight Machine Inc 2011, SimpleCV: Make Computers See with SimpleCV, the Python Framework for Machine Vision, PyPI, viewed 9 April 2021, &lt;https://pypi.org/project/SimpleCV/&gt;.</w:t>
       </w:r>
     </w:p>
     <w:p>
@@ -18834,10 +18248,7 @@
     <w:p/>
     <w:p>
       <w:r>
-        <w:t>TutorialsPoint 2021, OpenCV - Overview - Tut</w:t>
-      </w:r>
-      <w:r>
-        <w:t>orialspoint, www.tutorialspoint.com, viewed 9 April 2021, &lt;https://www.tutorialspoint.com/opencv/opencv_overview.htm&gt;.</w:t>
+        <w:t>TutorialsPoint 2021, OpenCV - Overview - Tutorialspoint, www.tutorialspoint.com, viewed 9 April 2021, &lt;https://www.tutorialspoint.com/opencv/opencv_overview.htm&gt;.</w:t>
       </w:r>
     </w:p>
     <w:p>
@@ -18860,10 +18271,7 @@
     <w:p/>
     <w:p>
       <w:r>
-        <w:t xml:space="preserve">University of Massachusetts Amherst 2007, LFW Face Database : </w:t>
-      </w:r>
-      <w:r>
-        <w:t>Main, vis-www.cs.umass.edu, viewed 10 April 2021, &lt;</w:t>
+        <w:t>University of Massachusetts Amherst 2007, LFW Face Database : Main, vis-www.cs.umass.edu, viewed 10 April 2021, &lt;</w:t>
       </w:r>
       <w:hyperlink r:id="rId55">
         <w:r>
@@ -18881,13 +18289,7 @@
     <w:p/>
     <w:p>
       <w:r>
-        <w:t xml:space="preserve">Wójcik, W, Gromaszek, K &amp; Junisbekov, M 2016, ‘Face Recognition: Issues, Methods and Alternative Applications’, Face </w:t>
-      </w:r>
-      <w:r>
-        <w:t>Recognition - Semisupervised Classification, Subspace Projection and Evaluation Methods, viewed 10 April 2021, &lt;https://www.intechopen.com/books/face-recognition-semisupervised-classification-subspace-projection-and-evaluation-methods/face-recognition-issu</w:t>
-      </w:r>
-      <w:r>
-        <w:t>es-methods-and-alternative-applications&gt;.</w:t>
+        <w:t>Wójcik, W, Gromaszek, K &amp; Junisbekov, M 2016, ‘Face Recognition: Issues, Methods and Alternative Applications’, Face Recognition - Semisupervised Classification, Subspace Projection and Evaluation Methods, viewed 10 April 2021, &lt;https://www.intechopen.com/books/face-recognition-semisupervised-classification-subspace-projection-and-evaluation-methods/face-recognition-issues-methods-and-alternative-applications&gt;.</w:t>
       </w:r>
     </w:p>
     <w:p>
@@ -18918,7 +18320,7 @@
 </file>
 
 <file path=word/endnotes.xml><?xml version="1.0" encoding="utf-8"?>
-<w:endnotes xmlns:wpc="http://schemas.microsoft.com/office/word/2010/wordprocessingCanvas" xmlns:cx="http://schemas.microsoft.com/office/drawing/2014/chartex" xmlns:cx1="http://schemas.microsoft.com/office/drawing/2015/9/8/chartex" xmlns:cx2="http://schemas.microsoft.com/office/drawing/2015/10/21/chartex" xmlns:cx3="http://schemas.microsoft.com/office/drawing/2016/5/9/chartex" xmlns:cx4="http://schemas.microsoft.com/office/drawing/2016/5/10/chartex" xmlns:cx5="http://schemas.microsoft.com/office/drawing/2016/5/11/chartex" xmlns:cx6="http://schemas.microsoft.com/office/drawing/2016/5/12/chartex" xmlns:cx7="http://schemas.microsoft.com/office/drawing/2016/5/13/chartex" xmlns:cx8="http://schemas.microsoft.com/office/drawing/2016/5/14/chartex" xmlns:mc="http://schemas.openxmlformats.org/markup-compatibility/2006" xmlns:aink="http://schemas.microsoft.com/office/drawing/2016/ink" xmlns:am3d="http://schemas.microsoft.com/office/drawing/2017/model3d" xmlns:o="urn:schemas-microsoft-com:office:office" xmlns:r="http://schemas.openxmlformats.org/officeDocument/2006/relationships" xmlns:m="http://schemas.openxmlformats.org/officeDocument/2006/math" xmlns:v="urn:schemas-microsoft-com:vml" xmlns:wp14="http://schemas.microsoft.com/office/word/2010/wordprocessingDrawing" xmlns:wp="http://schemas.openxmlformats.org/drawingml/2006/wordprocessingDrawing" xmlns:w10="urn:schemas-microsoft-com:office:word" xmlns:w="http://schemas.openxmlformats.org/wordprocessingml/2006/main" xmlns:w14="http://schemas.microsoft.com/office/word/2010/wordml" xmlns:w15="http://schemas.microsoft.com/office/word/2012/wordml" xmlns:w16cex="http://schemas.microsoft.com/office/word/2018/wordml/cex" xmlns:w16cid="http://schemas.microsoft.com/office/word/2016/wordml/cid" xmlns:w16="http://schemas.microsoft.com/office/word/2018/wordml" xmlns:w16se="http://schemas.microsoft.com/office/word/2015/wordml/symex" xmlns:wpg="http://schemas.microsoft.com/office/word/2010/wordprocessingGroup" xmlns:wpi="http://schemas.microsoft.com/office/word/2010/wordprocessingInk" xmlns:wne="http://schemas.microsoft.com/office/word/2006/wordml" xmlns:wps="http://schemas.microsoft.com/office/word/2010/wordprocessingShape" mc:Ignorable="w14 w15 w16se w16cid w16 w16cex wp14">
+<w:endnotes xmlns:wpc="http://schemas.microsoft.com/office/word/2010/wordprocessingCanvas" xmlns:cx="http://schemas.microsoft.com/office/drawing/2014/chartex" xmlns:cx1="http://schemas.microsoft.com/office/drawing/2015/9/8/chartex" xmlns:cx2="http://schemas.microsoft.com/office/drawing/2015/10/21/chartex" xmlns:cx3="http://schemas.microsoft.com/office/drawing/2016/5/9/chartex" xmlns:cx4="http://schemas.microsoft.com/office/drawing/2016/5/10/chartex" xmlns:cx5="http://schemas.microsoft.com/office/drawing/2016/5/11/chartex" xmlns:cx6="http://schemas.microsoft.com/office/drawing/2016/5/12/chartex" xmlns:cx7="http://schemas.microsoft.com/office/drawing/2016/5/13/chartex" xmlns:cx8="http://schemas.microsoft.com/office/drawing/2016/5/14/chartex" xmlns:mc="http://schemas.openxmlformats.org/markup-compatibility/2006" xmlns:aink="http://schemas.microsoft.com/office/drawing/2016/ink" xmlns:am3d="http://schemas.microsoft.com/office/drawing/2017/model3d" xmlns:o="urn:schemas-microsoft-com:office:office" xmlns:oel="http://schemas.microsoft.com/office/2019/extlst" xmlns:r="http://schemas.openxmlformats.org/officeDocument/2006/relationships" xmlns:m="http://schemas.openxmlformats.org/officeDocument/2006/math" xmlns:v="urn:schemas-microsoft-com:vml" xmlns:wp14="http://schemas.microsoft.com/office/word/2010/wordprocessingDrawing" xmlns:wp="http://schemas.openxmlformats.org/drawingml/2006/wordprocessingDrawing" xmlns:w10="urn:schemas-microsoft-com:office:word" xmlns:w="http://schemas.openxmlformats.org/wordprocessingml/2006/main" xmlns:w14="http://schemas.microsoft.com/office/word/2010/wordml" xmlns:w15="http://schemas.microsoft.com/office/word/2012/wordml" xmlns:w16cex="http://schemas.microsoft.com/office/word/2018/wordml/cex" xmlns:w16cid="http://schemas.microsoft.com/office/word/2016/wordml/cid" xmlns:w16="http://schemas.microsoft.com/office/word/2018/wordml" xmlns:w16du="http://schemas.microsoft.com/office/word/2023/wordml/word16du" xmlns:w16sdtdh="http://schemas.microsoft.com/office/word/2020/wordml/sdtdatahash" xmlns:w16sdtfl="http://schemas.microsoft.com/office/word/2024/wordml/sdtformatlock" xmlns:w16se="http://schemas.microsoft.com/office/word/2015/wordml/symex" xmlns:wpg="http://schemas.microsoft.com/office/word/2010/wordprocessingGroup" xmlns:wpi="http://schemas.microsoft.com/office/word/2010/wordprocessingInk" xmlns:wne="http://schemas.microsoft.com/office/word/2006/wordml" xmlns:wps="http://schemas.microsoft.com/office/word/2010/wordprocessingShape" mc:Ignorable="w14 w15 w16se w16cid w16 w16cex w16sdtdh w16sdtfl w16du wp14">
   <w:endnote w:type="separator" w:id="-1">
     <w:p>
       <w:pPr>
@@ -18943,7 +18345,7 @@
 </file>
 
 <file path=word/footer1.xml><?xml version="1.0" encoding="utf-8"?>
-<w:ftr xmlns:wpc="http://schemas.microsoft.com/office/word/2010/wordprocessingCanvas" xmlns:cx="http://schemas.microsoft.com/office/drawing/2014/chartex" xmlns:cx1="http://schemas.microsoft.com/office/drawing/2015/9/8/chartex" xmlns:cx2="http://schemas.microsoft.com/office/drawing/2015/10/21/chartex" xmlns:cx3="http://schemas.microsoft.com/office/drawing/2016/5/9/chartex" xmlns:cx4="http://schemas.microsoft.com/office/drawing/2016/5/10/chartex" xmlns:cx5="http://schemas.microsoft.com/office/drawing/2016/5/11/chartex" xmlns:cx6="http://schemas.microsoft.com/office/drawing/2016/5/12/chartex" xmlns:cx7="http://schemas.microsoft.com/office/drawing/2016/5/13/chartex" xmlns:cx8="http://schemas.microsoft.com/office/drawing/2016/5/14/chartex" xmlns:mc="http://schemas.openxmlformats.org/markup-compatibility/2006" xmlns:aink="http://schemas.microsoft.com/office/drawing/2016/ink" xmlns:am3d="http://schemas.microsoft.com/office/drawing/2017/model3d" xmlns:o="urn:schemas-microsoft-com:office:office" xmlns:r="http://schemas.openxmlformats.org/officeDocument/2006/relationships" xmlns:m="http://schemas.openxmlformats.org/officeDocument/2006/math" xmlns:v="urn:schemas-microsoft-com:vml" xmlns:wp14="http://schemas.microsoft.com/office/word/2010/wordprocessingDrawing" xmlns:wp="http://schemas.openxmlformats.org/drawingml/2006/wordprocessingDrawing" xmlns:w10="urn:schemas-microsoft-com:office:word" xmlns:w="http://schemas.openxmlformats.org/wordprocessingml/2006/main" xmlns:w14="http://schemas.microsoft.com/office/word/2010/wordml" xmlns:w15="http://schemas.microsoft.com/office/word/2012/wordml" xmlns:w16cex="http://schemas.microsoft.com/office/word/2018/wordml/cex" xmlns:w16cid="http://schemas.microsoft.com/office/word/2016/wordml/cid" xmlns:w16="http://schemas.microsoft.com/office/word/2018/wordml" xmlns:w16se="http://schemas.microsoft.com/office/word/2015/wordml/symex" xmlns:wpg="http://schemas.microsoft.com/office/word/2010/wordprocessingGroup" xmlns:wpi="http://schemas.microsoft.com/office/word/2010/wordprocessingInk" xmlns:wne="http://schemas.microsoft.com/office/word/2006/wordml" xmlns:wps="http://schemas.microsoft.com/office/word/2010/wordprocessingShape" mc:Ignorable="w14 w15 w16se w16cid w16 w16cex wp14">
+<w:ftr xmlns:wpc="http://schemas.microsoft.com/office/word/2010/wordprocessingCanvas" xmlns:cx="http://schemas.microsoft.com/office/drawing/2014/chartex" xmlns:cx1="http://schemas.microsoft.com/office/drawing/2015/9/8/chartex" xmlns:cx2="http://schemas.microsoft.com/office/drawing/2015/10/21/chartex" xmlns:cx3="http://schemas.microsoft.com/office/drawing/2016/5/9/chartex" xmlns:cx4="http://schemas.microsoft.com/office/drawing/2016/5/10/chartex" xmlns:cx5="http://schemas.microsoft.com/office/drawing/2016/5/11/chartex" xmlns:cx6="http://schemas.microsoft.com/office/drawing/2016/5/12/chartex" xmlns:cx7="http://schemas.microsoft.com/office/drawing/2016/5/13/chartex" xmlns:cx8="http://schemas.microsoft.com/office/drawing/2016/5/14/chartex" xmlns:mc="http://schemas.openxmlformats.org/markup-compatibility/2006" xmlns:aink="http://schemas.microsoft.com/office/drawing/2016/ink" xmlns:am3d="http://schemas.microsoft.com/office/drawing/2017/model3d" xmlns:o="urn:schemas-microsoft-com:office:office" xmlns:oel="http://schemas.microsoft.com/office/2019/extlst" xmlns:r="http://schemas.openxmlformats.org/officeDocument/2006/relationships" xmlns:m="http://schemas.openxmlformats.org/officeDocument/2006/math" xmlns:v="urn:schemas-microsoft-com:vml" xmlns:wp14="http://schemas.microsoft.com/office/word/2010/wordprocessingDrawing" xmlns:wp="http://schemas.openxmlformats.org/drawingml/2006/wordprocessingDrawing" xmlns:w10="urn:schemas-microsoft-com:office:word" xmlns:w="http://schemas.openxmlformats.org/wordprocessingml/2006/main" xmlns:w14="http://schemas.microsoft.com/office/word/2010/wordml" xmlns:w15="http://schemas.microsoft.com/office/word/2012/wordml" xmlns:w16cex="http://schemas.microsoft.com/office/word/2018/wordml/cex" xmlns:w16cid="http://schemas.microsoft.com/office/word/2016/wordml/cid" xmlns:w16="http://schemas.microsoft.com/office/word/2018/wordml" xmlns:w16du="http://schemas.microsoft.com/office/word/2023/wordml/word16du" xmlns:w16sdtdh="http://schemas.microsoft.com/office/word/2020/wordml/sdtdatahash" xmlns:w16sdtfl="http://schemas.microsoft.com/office/word/2024/wordml/sdtformatlock" xmlns:w16se="http://schemas.microsoft.com/office/word/2015/wordml/symex" xmlns:wpg="http://schemas.microsoft.com/office/word/2010/wordprocessingGroup" xmlns:wpi="http://schemas.microsoft.com/office/word/2010/wordprocessingInk" xmlns:wne="http://schemas.microsoft.com/office/word/2006/wordml" xmlns:wps="http://schemas.microsoft.com/office/word/2010/wordprocessingShape" mc:Ignorable="w14 w15 w16se w16cid w16 w16cex w16sdtdh w16sdtfl w16du wp14">
   <w:p>
     <w:pPr>
       <w:jc w:val="right"/>
@@ -18971,13 +18373,13 @@
 </file>
 
 <file path=word/footer2.xml><?xml version="1.0" encoding="utf-8"?>
-<w:ftr xmlns:wpc="http://schemas.microsoft.com/office/word/2010/wordprocessingCanvas" xmlns:cx="http://schemas.microsoft.com/office/drawing/2014/chartex" xmlns:cx1="http://schemas.microsoft.com/office/drawing/2015/9/8/chartex" xmlns:cx2="http://schemas.microsoft.com/office/drawing/2015/10/21/chartex" xmlns:cx3="http://schemas.microsoft.com/office/drawing/2016/5/9/chartex" xmlns:cx4="http://schemas.microsoft.com/office/drawing/2016/5/10/chartex" xmlns:cx5="http://schemas.microsoft.com/office/drawing/2016/5/11/chartex" xmlns:cx6="http://schemas.microsoft.com/office/drawing/2016/5/12/chartex" xmlns:cx7="http://schemas.microsoft.com/office/drawing/2016/5/13/chartex" xmlns:cx8="http://schemas.microsoft.com/office/drawing/2016/5/14/chartex" xmlns:mc="http://schemas.openxmlformats.org/markup-compatibility/2006" xmlns:aink="http://schemas.microsoft.com/office/drawing/2016/ink" xmlns:am3d="http://schemas.microsoft.com/office/drawing/2017/model3d" xmlns:o="urn:schemas-microsoft-com:office:office" xmlns:r="http://schemas.openxmlformats.org/officeDocument/2006/relationships" xmlns:m="http://schemas.openxmlformats.org/officeDocument/2006/math" xmlns:v="urn:schemas-microsoft-com:vml" xmlns:wp14="http://schemas.microsoft.com/office/word/2010/wordprocessingDrawing" xmlns:wp="http://schemas.openxmlformats.org/drawingml/2006/wordprocessingDrawing" xmlns:w10="urn:schemas-microsoft-com:office:word" xmlns:w="http://schemas.openxmlformats.org/wordprocessingml/2006/main" xmlns:w14="http://schemas.microsoft.com/office/word/2010/wordml" xmlns:w15="http://schemas.microsoft.com/office/word/2012/wordml" xmlns:w16cex="http://schemas.microsoft.com/office/word/2018/wordml/cex" xmlns:w16cid="http://schemas.microsoft.com/office/word/2016/wordml/cid" xmlns:w16="http://schemas.microsoft.com/office/word/2018/wordml" xmlns:w16se="http://schemas.microsoft.com/office/word/2015/wordml/symex" xmlns:wpg="http://schemas.microsoft.com/office/word/2010/wordprocessingGroup" xmlns:wpi="http://schemas.microsoft.com/office/word/2010/wordprocessingInk" xmlns:wne="http://schemas.microsoft.com/office/word/2006/wordml" xmlns:wps="http://schemas.microsoft.com/office/word/2010/wordprocessingShape" mc:Ignorable="w14 w15 w16se w16cid w16 w16cex wp14">
+<w:ftr xmlns:wpc="http://schemas.microsoft.com/office/word/2010/wordprocessingCanvas" xmlns:cx="http://schemas.microsoft.com/office/drawing/2014/chartex" xmlns:cx1="http://schemas.microsoft.com/office/drawing/2015/9/8/chartex" xmlns:cx2="http://schemas.microsoft.com/office/drawing/2015/10/21/chartex" xmlns:cx3="http://schemas.microsoft.com/office/drawing/2016/5/9/chartex" xmlns:cx4="http://schemas.microsoft.com/office/drawing/2016/5/10/chartex" xmlns:cx5="http://schemas.microsoft.com/office/drawing/2016/5/11/chartex" xmlns:cx6="http://schemas.microsoft.com/office/drawing/2016/5/12/chartex" xmlns:cx7="http://schemas.microsoft.com/office/drawing/2016/5/13/chartex" xmlns:cx8="http://schemas.microsoft.com/office/drawing/2016/5/14/chartex" xmlns:mc="http://schemas.openxmlformats.org/markup-compatibility/2006" xmlns:aink="http://schemas.microsoft.com/office/drawing/2016/ink" xmlns:am3d="http://schemas.microsoft.com/office/drawing/2017/model3d" xmlns:o="urn:schemas-microsoft-com:office:office" xmlns:oel="http://schemas.microsoft.com/office/2019/extlst" xmlns:r="http://schemas.openxmlformats.org/officeDocument/2006/relationships" xmlns:m="http://schemas.openxmlformats.org/officeDocument/2006/math" xmlns:v="urn:schemas-microsoft-com:vml" xmlns:wp14="http://schemas.microsoft.com/office/word/2010/wordprocessingDrawing" xmlns:wp="http://schemas.openxmlformats.org/drawingml/2006/wordprocessingDrawing" xmlns:w10="urn:schemas-microsoft-com:office:word" xmlns:w="http://schemas.openxmlformats.org/wordprocessingml/2006/main" xmlns:w14="http://schemas.microsoft.com/office/word/2010/wordml" xmlns:w15="http://schemas.microsoft.com/office/word/2012/wordml" xmlns:w16cex="http://schemas.microsoft.com/office/word/2018/wordml/cex" xmlns:w16cid="http://schemas.microsoft.com/office/word/2016/wordml/cid" xmlns:w16="http://schemas.microsoft.com/office/word/2018/wordml" xmlns:w16du="http://schemas.microsoft.com/office/word/2023/wordml/word16du" xmlns:w16sdtdh="http://schemas.microsoft.com/office/word/2020/wordml/sdtdatahash" xmlns:w16sdtfl="http://schemas.microsoft.com/office/word/2024/wordml/sdtformatlock" xmlns:w16se="http://schemas.microsoft.com/office/word/2015/wordml/symex" xmlns:wpg="http://schemas.microsoft.com/office/word/2010/wordprocessingGroup" xmlns:wpi="http://schemas.microsoft.com/office/word/2010/wordprocessingInk" xmlns:wne="http://schemas.microsoft.com/office/word/2006/wordml" xmlns:wps="http://schemas.microsoft.com/office/word/2010/wordprocessingShape" mc:Ignorable="w14 w15 w16se w16cid w16 w16cex w16sdtdh w16sdtfl w16du wp14">
   <w:p/>
 </w:ftr>
 </file>
 
 <file path=word/footnotes.xml><?xml version="1.0" encoding="utf-8"?>
-<w:footnotes xmlns:wpc="http://schemas.microsoft.com/office/word/2010/wordprocessingCanvas" xmlns:cx="http://schemas.microsoft.com/office/drawing/2014/chartex" xmlns:cx1="http://schemas.microsoft.com/office/drawing/2015/9/8/chartex" xmlns:cx2="http://schemas.microsoft.com/office/drawing/2015/10/21/chartex" xmlns:cx3="http://schemas.microsoft.com/office/drawing/2016/5/9/chartex" xmlns:cx4="http://schemas.microsoft.com/office/drawing/2016/5/10/chartex" xmlns:cx5="http://schemas.microsoft.com/office/drawing/2016/5/11/chartex" xmlns:cx6="http://schemas.microsoft.com/office/drawing/2016/5/12/chartex" xmlns:cx7="http://schemas.microsoft.com/office/drawing/2016/5/13/chartex" xmlns:cx8="http://schemas.microsoft.com/office/drawing/2016/5/14/chartex" xmlns:mc="http://schemas.openxmlformats.org/markup-compatibility/2006" xmlns:aink="http://schemas.microsoft.com/office/drawing/2016/ink" xmlns:am3d="http://schemas.microsoft.com/office/drawing/2017/model3d" xmlns:o="urn:schemas-microsoft-com:office:office" xmlns:r="http://schemas.openxmlformats.org/officeDocument/2006/relationships" xmlns:m="http://schemas.openxmlformats.org/officeDocument/2006/math" xmlns:v="urn:schemas-microsoft-com:vml" xmlns:wp14="http://schemas.microsoft.com/office/word/2010/wordprocessingDrawing" xmlns:wp="http://schemas.openxmlformats.org/drawingml/2006/wordprocessingDrawing" xmlns:w10="urn:schemas-microsoft-com:office:word" xmlns:w="http://schemas.openxmlformats.org/wordprocessingml/2006/main" xmlns:w14="http://schemas.microsoft.com/office/word/2010/wordml" xmlns:w15="http://schemas.microsoft.com/office/word/2012/wordml" xmlns:w16cex="http://schemas.microsoft.com/office/word/2018/wordml/cex" xmlns:w16cid="http://schemas.microsoft.com/office/word/2016/wordml/cid" xmlns:w16="http://schemas.microsoft.com/office/word/2018/wordml" xmlns:w16se="http://schemas.microsoft.com/office/word/2015/wordml/symex" xmlns:wpg="http://schemas.microsoft.com/office/word/2010/wordprocessingGroup" xmlns:wpi="http://schemas.microsoft.com/office/word/2010/wordprocessingInk" xmlns:wne="http://schemas.microsoft.com/office/word/2006/wordml" xmlns:wps="http://schemas.microsoft.com/office/word/2010/wordprocessingShape" mc:Ignorable="w14 w15 w16se w16cid w16 w16cex wp14">
+<w:footnotes xmlns:wpc="http://schemas.microsoft.com/office/word/2010/wordprocessingCanvas" xmlns:cx="http://schemas.microsoft.com/office/drawing/2014/chartex" xmlns:cx1="http://schemas.microsoft.com/office/drawing/2015/9/8/chartex" xmlns:cx2="http://schemas.microsoft.com/office/drawing/2015/10/21/chartex" xmlns:cx3="http://schemas.microsoft.com/office/drawing/2016/5/9/chartex" xmlns:cx4="http://schemas.microsoft.com/office/drawing/2016/5/10/chartex" xmlns:cx5="http://schemas.microsoft.com/office/drawing/2016/5/11/chartex" xmlns:cx6="http://schemas.microsoft.com/office/drawing/2016/5/12/chartex" xmlns:cx7="http://schemas.microsoft.com/office/drawing/2016/5/13/chartex" xmlns:cx8="http://schemas.microsoft.com/office/drawing/2016/5/14/chartex" xmlns:mc="http://schemas.openxmlformats.org/markup-compatibility/2006" xmlns:aink="http://schemas.microsoft.com/office/drawing/2016/ink" xmlns:am3d="http://schemas.microsoft.com/office/drawing/2017/model3d" xmlns:o="urn:schemas-microsoft-com:office:office" xmlns:oel="http://schemas.microsoft.com/office/2019/extlst" xmlns:r="http://schemas.openxmlformats.org/officeDocument/2006/relationships" xmlns:m="http://schemas.openxmlformats.org/officeDocument/2006/math" xmlns:v="urn:schemas-microsoft-com:vml" xmlns:wp14="http://schemas.microsoft.com/office/word/2010/wordprocessingDrawing" xmlns:wp="http://schemas.openxmlformats.org/drawingml/2006/wordprocessingDrawing" xmlns:w10="urn:schemas-microsoft-com:office:word" xmlns:w="http://schemas.openxmlformats.org/wordprocessingml/2006/main" xmlns:w14="http://schemas.microsoft.com/office/word/2010/wordml" xmlns:w15="http://schemas.microsoft.com/office/word/2012/wordml" xmlns:w16cex="http://schemas.microsoft.com/office/word/2018/wordml/cex" xmlns:w16cid="http://schemas.microsoft.com/office/word/2016/wordml/cid" xmlns:w16="http://schemas.microsoft.com/office/word/2018/wordml" xmlns:w16du="http://schemas.microsoft.com/office/word/2023/wordml/word16du" xmlns:w16sdtdh="http://schemas.microsoft.com/office/word/2020/wordml/sdtdatahash" xmlns:w16sdtfl="http://schemas.microsoft.com/office/word/2024/wordml/sdtformatlock" xmlns:w16se="http://schemas.microsoft.com/office/word/2015/wordml/symex" xmlns:wpg="http://schemas.microsoft.com/office/word/2010/wordprocessingGroup" xmlns:wpi="http://schemas.microsoft.com/office/word/2010/wordprocessingInk" xmlns:wne="http://schemas.microsoft.com/office/word/2006/wordml" xmlns:wps="http://schemas.microsoft.com/office/word/2010/wordprocessingShape" mc:Ignorable="w14 w15 w16se w16cid w16 w16cex w16sdtdh w16sdtfl w16du wp14">
   <w:footnote w:type="separator" w:id="-1">
     <w:p>
       <w:pPr>
@@ -19002,13 +18404,13 @@
 </file>
 
 <file path=word/header1.xml><?xml version="1.0" encoding="utf-8"?>
-<w:hdr xmlns:wpc="http://schemas.microsoft.com/office/word/2010/wordprocessingCanvas" xmlns:cx="http://schemas.microsoft.com/office/drawing/2014/chartex" xmlns:cx1="http://schemas.microsoft.com/office/drawing/2015/9/8/chartex" xmlns:cx2="http://schemas.microsoft.com/office/drawing/2015/10/21/chartex" xmlns:cx3="http://schemas.microsoft.com/office/drawing/2016/5/9/chartex" xmlns:cx4="http://schemas.microsoft.com/office/drawing/2016/5/10/chartex" xmlns:cx5="http://schemas.microsoft.com/office/drawing/2016/5/11/chartex" xmlns:cx6="http://schemas.microsoft.com/office/drawing/2016/5/12/chartex" xmlns:cx7="http://schemas.microsoft.com/office/drawing/2016/5/13/chartex" xmlns:cx8="http://schemas.microsoft.com/office/drawing/2016/5/14/chartex" xmlns:mc="http://schemas.openxmlformats.org/markup-compatibility/2006" xmlns:aink="http://schemas.microsoft.com/office/drawing/2016/ink" xmlns:am3d="http://schemas.microsoft.com/office/drawing/2017/model3d" xmlns:o="urn:schemas-microsoft-com:office:office" xmlns:r="http://schemas.openxmlformats.org/officeDocument/2006/relationships" xmlns:m="http://schemas.openxmlformats.org/officeDocument/2006/math" xmlns:v="urn:schemas-microsoft-com:vml" xmlns:wp14="http://schemas.microsoft.com/office/word/2010/wordprocessingDrawing" xmlns:wp="http://schemas.openxmlformats.org/drawingml/2006/wordprocessingDrawing" xmlns:w10="urn:schemas-microsoft-com:office:word" xmlns:w="http://schemas.openxmlformats.org/wordprocessingml/2006/main" xmlns:w14="http://schemas.microsoft.com/office/word/2010/wordml" xmlns:w15="http://schemas.microsoft.com/office/word/2012/wordml" xmlns:w16cex="http://schemas.microsoft.com/office/word/2018/wordml/cex" xmlns:w16cid="http://schemas.microsoft.com/office/word/2016/wordml/cid" xmlns:w16="http://schemas.microsoft.com/office/word/2018/wordml" xmlns:w16se="http://schemas.microsoft.com/office/word/2015/wordml/symex" xmlns:wpg="http://schemas.microsoft.com/office/word/2010/wordprocessingGroup" xmlns:wpi="http://schemas.microsoft.com/office/word/2010/wordprocessingInk" xmlns:wne="http://schemas.microsoft.com/office/word/2006/wordml" xmlns:wps="http://schemas.microsoft.com/office/word/2010/wordprocessingShape" mc:Ignorable="w14 w15 w16se w16cid w16 w16cex wp14">
+<w:hdr xmlns:wpc="http://schemas.microsoft.com/office/word/2010/wordprocessingCanvas" xmlns:cx="http://schemas.microsoft.com/office/drawing/2014/chartex" xmlns:cx1="http://schemas.microsoft.com/office/drawing/2015/9/8/chartex" xmlns:cx2="http://schemas.microsoft.com/office/drawing/2015/10/21/chartex" xmlns:cx3="http://schemas.microsoft.com/office/drawing/2016/5/9/chartex" xmlns:cx4="http://schemas.microsoft.com/office/drawing/2016/5/10/chartex" xmlns:cx5="http://schemas.microsoft.com/office/drawing/2016/5/11/chartex" xmlns:cx6="http://schemas.microsoft.com/office/drawing/2016/5/12/chartex" xmlns:cx7="http://schemas.microsoft.com/office/drawing/2016/5/13/chartex" xmlns:cx8="http://schemas.microsoft.com/office/drawing/2016/5/14/chartex" xmlns:mc="http://schemas.openxmlformats.org/markup-compatibility/2006" xmlns:aink="http://schemas.microsoft.com/office/drawing/2016/ink" xmlns:am3d="http://schemas.microsoft.com/office/drawing/2017/model3d" xmlns:o="urn:schemas-microsoft-com:office:office" xmlns:oel="http://schemas.microsoft.com/office/2019/extlst" xmlns:r="http://schemas.openxmlformats.org/officeDocument/2006/relationships" xmlns:m="http://schemas.openxmlformats.org/officeDocument/2006/math" xmlns:v="urn:schemas-microsoft-com:vml" xmlns:wp14="http://schemas.microsoft.com/office/word/2010/wordprocessingDrawing" xmlns:wp="http://schemas.openxmlformats.org/drawingml/2006/wordprocessingDrawing" xmlns:w10="urn:schemas-microsoft-com:office:word" xmlns:w="http://schemas.openxmlformats.org/wordprocessingml/2006/main" xmlns:w14="http://schemas.microsoft.com/office/word/2010/wordml" xmlns:w15="http://schemas.microsoft.com/office/word/2012/wordml" xmlns:w16cex="http://schemas.microsoft.com/office/word/2018/wordml/cex" xmlns:w16cid="http://schemas.microsoft.com/office/word/2016/wordml/cid" xmlns:w16="http://schemas.microsoft.com/office/word/2018/wordml" xmlns:w16du="http://schemas.microsoft.com/office/word/2023/wordml/word16du" xmlns:w16sdtdh="http://schemas.microsoft.com/office/word/2020/wordml/sdtdatahash" xmlns:w16sdtfl="http://schemas.microsoft.com/office/word/2024/wordml/sdtformatlock" xmlns:w16se="http://schemas.microsoft.com/office/word/2015/wordml/symex" xmlns:wpg="http://schemas.microsoft.com/office/word/2010/wordprocessingGroup" xmlns:wpi="http://schemas.microsoft.com/office/word/2010/wordprocessingInk" xmlns:wne="http://schemas.microsoft.com/office/word/2006/wordml" xmlns:wps="http://schemas.microsoft.com/office/word/2010/wordprocessingShape" mc:Ignorable="w14 w15 w16se w16cid w16 w16cex w16sdtdh w16sdtfl w16du wp14">
   <w:p/>
 </w:hdr>
 </file>
 
 <file path=word/numbering.xml><?xml version="1.0" encoding="utf-8"?>
-<w:numbering xmlns:wpc="http://schemas.microsoft.com/office/word/2010/wordprocessingCanvas" xmlns:cx="http://schemas.microsoft.com/office/drawing/2014/chartex" xmlns:cx1="http://schemas.microsoft.com/office/drawing/2015/9/8/chartex" xmlns:cx2="http://schemas.microsoft.com/office/drawing/2015/10/21/chartex" xmlns:cx3="http://schemas.microsoft.com/office/drawing/2016/5/9/chartex" xmlns:cx4="http://schemas.microsoft.com/office/drawing/2016/5/10/chartex" xmlns:cx5="http://schemas.microsoft.com/office/drawing/2016/5/11/chartex" xmlns:cx6="http://schemas.microsoft.com/office/drawing/2016/5/12/chartex" xmlns:cx7="http://schemas.microsoft.com/office/drawing/2016/5/13/chartex" xmlns:cx8="http://schemas.microsoft.com/office/drawing/2016/5/14/chartex" xmlns:mc="http://schemas.openxmlformats.org/markup-compatibility/2006" xmlns:aink="http://schemas.microsoft.com/office/drawing/2016/ink" xmlns:am3d="http://schemas.microsoft.com/office/drawing/2017/model3d" xmlns:o="urn:schemas-microsoft-com:office:office" xmlns:r="http://schemas.openxmlformats.org/officeDocument/2006/relationships" xmlns:m="http://schemas.openxmlformats.org/officeDocument/2006/math" xmlns:v="urn:schemas-microsoft-com:vml" xmlns:wp14="http://schemas.microsoft.com/office/word/2010/wordprocessingDrawing" xmlns:wp="http://schemas.openxmlformats.org/drawingml/2006/wordprocessingDrawing" xmlns:w10="urn:schemas-microsoft-com:office:word" xmlns:w="http://schemas.openxmlformats.org/wordprocessingml/2006/main" xmlns:w14="http://schemas.microsoft.com/office/word/2010/wordml" xmlns:w15="http://schemas.microsoft.com/office/word/2012/wordml" xmlns:w16cex="http://schemas.microsoft.com/office/word/2018/wordml/cex" xmlns:w16cid="http://schemas.microsoft.com/office/word/2016/wordml/cid" xmlns:w16="http://schemas.microsoft.com/office/word/2018/wordml" xmlns:w16se="http://schemas.microsoft.com/office/word/2015/wordml/symex" xmlns:wpg="http://schemas.microsoft.com/office/word/2010/wordprocessingGroup" xmlns:wpi="http://schemas.microsoft.com/office/word/2010/wordprocessingInk" xmlns:wne="http://schemas.microsoft.com/office/word/2006/wordml" xmlns:wps="http://schemas.microsoft.com/office/word/2010/wordprocessingShape" mc:Ignorable="w14 w15 w16se w16cid w16 w16cex wp14">
+<w:numbering xmlns:wpc="http://schemas.microsoft.com/office/word/2010/wordprocessingCanvas" xmlns:cx="http://schemas.microsoft.com/office/drawing/2014/chartex" xmlns:cx1="http://schemas.microsoft.com/office/drawing/2015/9/8/chartex" xmlns:cx2="http://schemas.microsoft.com/office/drawing/2015/10/21/chartex" xmlns:cx3="http://schemas.microsoft.com/office/drawing/2016/5/9/chartex" xmlns:cx4="http://schemas.microsoft.com/office/drawing/2016/5/10/chartex" xmlns:cx5="http://schemas.microsoft.com/office/drawing/2016/5/11/chartex" xmlns:cx6="http://schemas.microsoft.com/office/drawing/2016/5/12/chartex" xmlns:cx7="http://schemas.microsoft.com/office/drawing/2016/5/13/chartex" xmlns:cx8="http://schemas.microsoft.com/office/drawing/2016/5/14/chartex" xmlns:mc="http://schemas.openxmlformats.org/markup-compatibility/2006" xmlns:aink="http://schemas.microsoft.com/office/drawing/2016/ink" xmlns:am3d="http://schemas.microsoft.com/office/drawing/2017/model3d" xmlns:o="urn:schemas-microsoft-com:office:office" xmlns:oel="http://schemas.microsoft.com/office/2019/extlst" xmlns:r="http://schemas.openxmlformats.org/officeDocument/2006/relationships" xmlns:m="http://schemas.openxmlformats.org/officeDocument/2006/math" xmlns:v="urn:schemas-microsoft-com:vml" xmlns:wp14="http://schemas.microsoft.com/office/word/2010/wordprocessingDrawing" xmlns:wp="http://schemas.openxmlformats.org/drawingml/2006/wordprocessingDrawing" xmlns:w10="urn:schemas-microsoft-com:office:word" xmlns:w="http://schemas.openxmlformats.org/wordprocessingml/2006/main" xmlns:w14="http://schemas.microsoft.com/office/word/2010/wordml" xmlns:w15="http://schemas.microsoft.com/office/word/2012/wordml" xmlns:w16cex="http://schemas.microsoft.com/office/word/2018/wordml/cex" xmlns:w16cid="http://schemas.microsoft.com/office/word/2016/wordml/cid" xmlns:w16="http://schemas.microsoft.com/office/word/2018/wordml" xmlns:w16du="http://schemas.microsoft.com/office/word/2023/wordml/word16du" xmlns:w16sdtdh="http://schemas.microsoft.com/office/word/2020/wordml/sdtdatahash" xmlns:w16sdtfl="http://schemas.microsoft.com/office/word/2024/wordml/sdtformatlock" xmlns:w16se="http://schemas.microsoft.com/office/word/2015/wordml/symex" xmlns:wpg="http://schemas.microsoft.com/office/word/2010/wordprocessingGroup" xmlns:wpi="http://schemas.microsoft.com/office/word/2010/wordprocessingInk" xmlns:wne="http://schemas.microsoft.com/office/word/2006/wordml" xmlns:wps="http://schemas.microsoft.com/office/word/2010/wordprocessingShape" mc:Ignorable="w14 w15 w16se w16cid w16 w16cex w16sdtdh w16sdtfl w16du wp14">
   <w:abstractNum w:abstractNumId="0" w15:restartNumberingAfterBreak="0">
     <w:nsid w:val="0F793596"/>
     <w:multiLevelType w:val="multilevel"/>
@@ -21269,71 +20671,71 @@
       </w:rPr>
     </w:lvl>
   </w:abstractNum>
-  <w:num w:numId="1">
+  <w:num w:numId="1" w16cid:durableId="297608592">
     <w:abstractNumId w:val="15"/>
   </w:num>
-  <w:num w:numId="2">
+  <w:num w:numId="2" w16cid:durableId="1839926312">
     <w:abstractNumId w:val="14"/>
   </w:num>
-  <w:num w:numId="3">
+  <w:num w:numId="3" w16cid:durableId="1171525684">
     <w:abstractNumId w:val="18"/>
   </w:num>
-  <w:num w:numId="4">
+  <w:num w:numId="4" w16cid:durableId="1767309754">
     <w:abstractNumId w:val="11"/>
   </w:num>
-  <w:num w:numId="5">
+  <w:num w:numId="5" w16cid:durableId="380715183">
     <w:abstractNumId w:val="8"/>
   </w:num>
-  <w:num w:numId="6">
+  <w:num w:numId="6" w16cid:durableId="1785424711">
     <w:abstractNumId w:val="13"/>
   </w:num>
-  <w:num w:numId="7">
+  <w:num w:numId="7" w16cid:durableId="134034609">
     <w:abstractNumId w:val="0"/>
   </w:num>
-  <w:num w:numId="8">
+  <w:num w:numId="8" w16cid:durableId="2055737455">
     <w:abstractNumId w:val="16"/>
   </w:num>
-  <w:num w:numId="9">
+  <w:num w:numId="9" w16cid:durableId="843477971">
     <w:abstractNumId w:val="7"/>
   </w:num>
-  <w:num w:numId="10">
+  <w:num w:numId="10" w16cid:durableId="490562923">
     <w:abstractNumId w:val="12"/>
   </w:num>
-  <w:num w:numId="11">
+  <w:num w:numId="11" w16cid:durableId="737436008">
     <w:abstractNumId w:val="10"/>
   </w:num>
-  <w:num w:numId="12">
+  <w:num w:numId="12" w16cid:durableId="78329360">
     <w:abstractNumId w:val="2"/>
   </w:num>
-  <w:num w:numId="13">
+  <w:num w:numId="13" w16cid:durableId="1703286869">
     <w:abstractNumId w:val="1"/>
   </w:num>
-  <w:num w:numId="14">
+  <w:num w:numId="14" w16cid:durableId="185487076">
     <w:abstractNumId w:val="4"/>
   </w:num>
-  <w:num w:numId="15">
+  <w:num w:numId="15" w16cid:durableId="1133207584">
     <w:abstractNumId w:val="6"/>
   </w:num>
-  <w:num w:numId="16">
+  <w:num w:numId="16" w16cid:durableId="161898806">
     <w:abstractNumId w:val="5"/>
   </w:num>
-  <w:num w:numId="17">
+  <w:num w:numId="17" w16cid:durableId="1683236085">
     <w:abstractNumId w:val="19"/>
   </w:num>
-  <w:num w:numId="18">
+  <w:num w:numId="18" w16cid:durableId="355618542">
     <w:abstractNumId w:val="3"/>
   </w:num>
-  <w:num w:numId="19">
+  <w:num w:numId="19" w16cid:durableId="592280905">
     <w:abstractNumId w:val="17"/>
   </w:num>
-  <w:num w:numId="20">
+  <w:num w:numId="20" w16cid:durableId="83960766">
     <w:abstractNumId w:val="9"/>
   </w:num>
 </w:numbering>
 </file>
 
 <file path=word/styles.xml><?xml version="1.0" encoding="utf-8"?>
-<w:styles xmlns:mc="http://schemas.openxmlformats.org/markup-compatibility/2006" xmlns:r="http://schemas.openxmlformats.org/officeDocument/2006/relationships" xmlns:w="http://schemas.openxmlformats.org/wordprocessingml/2006/main" xmlns:w14="http://schemas.microsoft.com/office/word/2010/wordml" xmlns:w15="http://schemas.microsoft.com/office/word/2012/wordml" xmlns:w16cex="http://schemas.microsoft.com/office/word/2018/wordml/cex" xmlns:w16cid="http://schemas.microsoft.com/office/word/2016/wordml/cid" xmlns:w16="http://schemas.microsoft.com/office/word/2018/wordml" xmlns:w16se="http://schemas.microsoft.com/office/word/2015/wordml/symex" mc:Ignorable="w14 w15 w16se w16cid w16 w16cex">
+<w:styles xmlns:mc="http://schemas.openxmlformats.org/markup-compatibility/2006" xmlns:r="http://schemas.openxmlformats.org/officeDocument/2006/relationships" xmlns:w="http://schemas.openxmlformats.org/wordprocessingml/2006/main" xmlns:w14="http://schemas.microsoft.com/office/word/2010/wordml" xmlns:w15="http://schemas.microsoft.com/office/word/2012/wordml" xmlns:w16cex="http://schemas.microsoft.com/office/word/2018/wordml/cex" xmlns:w16cid="http://schemas.microsoft.com/office/word/2016/wordml/cid" xmlns:w16="http://schemas.microsoft.com/office/word/2018/wordml" xmlns:w16du="http://schemas.microsoft.com/office/word/2023/wordml/word16du" xmlns:w16sdtdh="http://schemas.microsoft.com/office/word/2020/wordml/sdtdatahash" xmlns:w16sdtfl="http://schemas.microsoft.com/office/word/2024/wordml/sdtformatlock" xmlns:w16se="http://schemas.microsoft.com/office/word/2015/wordml/symex" mc:Ignorable="w14 w15 w16se w16cid w16 w16cex w16sdtdh w16sdtfl w16du">
   <w:docDefaults>
     <w:rPrDefault>
       <w:rPr>

</xml_diff>